<commit_message>
atualização diagrama de implantação
</commit_message>
<xml_diff>
--- a/piDocumentacao.docx
+++ b/piDocumentacao.docx
@@ -1,6 +1,6 @@
 
 <file path=word/document.xml><?xml version="1.0" encoding="utf-8"?>
-<w:document xmlns:wpc="http://schemas.microsoft.com/office/word/2010/wordprocessingCanvas" xmlns:cx="http://schemas.microsoft.com/office/drawing/2014/chartex" xmlns:cx1="http://schemas.microsoft.com/office/drawing/2015/9/8/chartex" xmlns:cx2="http://schemas.microsoft.com/office/drawing/2015/10/21/chartex" xmlns:cx3="http://schemas.microsoft.com/office/drawing/2016/5/9/chartex" xmlns:cx4="http://schemas.microsoft.com/office/drawing/2016/5/10/chartex" xmlns:cx5="http://schemas.microsoft.com/office/drawing/2016/5/11/chartex" xmlns:cx6="http://schemas.microsoft.com/office/drawing/2016/5/12/chartex" xmlns:cx7="http://schemas.microsoft.com/office/drawing/2016/5/13/chartex" xmlns:cx8="http://schemas.microsoft.com/office/drawing/2016/5/14/chartex" xmlns:mc="http://schemas.openxmlformats.org/markup-compatibility/2006" xmlns:aink="http://schemas.microsoft.com/office/drawing/2016/ink" xmlns:am3d="http://schemas.microsoft.com/office/drawing/2017/model3d" xmlns:o="urn:schemas-microsoft-com:office:office" xmlns:oel="http://schemas.microsoft.com/office/2019/extlst" xmlns:r="http://schemas.openxmlformats.org/officeDocument/2006/relationships" xmlns:m="http://schemas.openxmlformats.org/officeDocument/2006/math" xmlns:v="urn:schemas-microsoft-com:vml" xmlns:wp14="http://schemas.microsoft.com/office/word/2010/wordprocessingDrawing" xmlns:wp="http://schemas.openxmlformats.org/drawingml/2006/wordprocessingDrawing" xmlns:w10="urn:schemas-microsoft-com:office:word" xmlns:w="http://schemas.openxmlformats.org/wordprocessingml/2006/main" xmlns:w14="http://schemas.microsoft.com/office/word/2010/wordml" xmlns:w15="http://schemas.microsoft.com/office/word/2012/wordml" xmlns:w16cex="http://schemas.microsoft.com/office/word/2018/wordml/cex" xmlns:w16cid="http://schemas.microsoft.com/office/word/2016/wordml/cid" xmlns:w16="http://schemas.microsoft.com/office/word/2018/wordml" xmlns:w16du="http://schemas.microsoft.com/office/word/2023/wordml/word16du" xmlns:w16sdtdh="http://schemas.microsoft.com/office/word/2020/wordml/sdtdatahash" xmlns:w16se="http://schemas.microsoft.com/office/word/2015/wordml/symex" xmlns:wpg="http://schemas.microsoft.com/office/word/2010/wordprocessingGroup" xmlns:wpi="http://schemas.microsoft.com/office/word/2010/wordprocessingInk" xmlns:wne="http://schemas.microsoft.com/office/word/2006/wordml" xmlns:wps="http://schemas.microsoft.com/office/word/2010/wordprocessingShape" mc:Ignorable="w14 w15 w16se w16cid w16 w16cex w16sdtdh w16du wp14">
+<w:document xmlns:wpc="http://schemas.microsoft.com/office/word/2010/wordprocessingCanvas" xmlns:cx="http://schemas.microsoft.com/office/drawing/2014/chartex" xmlns:cx1="http://schemas.microsoft.com/office/drawing/2015/9/8/chartex" xmlns:cx2="http://schemas.microsoft.com/office/drawing/2015/10/21/chartex" xmlns:cx3="http://schemas.microsoft.com/office/drawing/2016/5/9/chartex" xmlns:cx4="http://schemas.microsoft.com/office/drawing/2016/5/10/chartex" xmlns:cx5="http://schemas.microsoft.com/office/drawing/2016/5/11/chartex" xmlns:cx6="http://schemas.microsoft.com/office/drawing/2016/5/12/chartex" xmlns:cx7="http://schemas.microsoft.com/office/drawing/2016/5/13/chartex" xmlns:cx8="http://schemas.microsoft.com/office/drawing/2016/5/14/chartex" xmlns:mc="http://schemas.openxmlformats.org/markup-compatibility/2006" xmlns:aink="http://schemas.microsoft.com/office/drawing/2016/ink" xmlns:am3d="http://schemas.microsoft.com/office/drawing/2017/model3d" xmlns:o="urn:schemas-microsoft-com:office:office" xmlns:r="http://schemas.openxmlformats.org/officeDocument/2006/relationships" xmlns:m="http://schemas.openxmlformats.org/officeDocument/2006/math" xmlns:v="urn:schemas-microsoft-com:vml" xmlns:wp14="http://schemas.microsoft.com/office/word/2010/wordprocessingDrawing" xmlns:wp="http://schemas.openxmlformats.org/drawingml/2006/wordprocessingDrawing" xmlns:w10="urn:schemas-microsoft-com:office:word" xmlns:w="http://schemas.openxmlformats.org/wordprocessingml/2006/main" xmlns:w14="http://schemas.microsoft.com/office/word/2010/wordml" xmlns:w15="http://schemas.microsoft.com/office/word/2012/wordml" xmlns:w16cid="http://schemas.microsoft.com/office/word/2016/wordml/cid" xmlns:w16se="http://schemas.microsoft.com/office/word/2015/wordml/symex" xmlns:wpg="http://schemas.microsoft.com/office/word/2010/wordprocessingGroup" xmlns:wpi="http://schemas.microsoft.com/office/word/2010/wordprocessingInk" xmlns:wne="http://schemas.microsoft.com/office/word/2006/wordml" xmlns:wps="http://schemas.microsoft.com/office/word/2010/wordprocessingShape" mc:Ignorable="w14 w15 w16se w16cid wp14">
   <w:body>
     <w:p>
       <w:pPr>
@@ -1670,7 +1670,7 @@
           </mc:Choice>
           <mc:Fallback>
             <w:pict>
-              <v:shape w14:anchorId="1962676A" id="Graphic 2" o:spid="_x0000_s1026" style="position:absolute;margin-left:171.65pt;margin-top:15.9pt;width:280.05pt;height:.1pt;z-index:-15728640;visibility:visible;mso-wrap-style:square;mso-wrap-distance-left:0;mso-wrap-distance-top:0;mso-wrap-distance-right:0;mso-wrap-distance-bottom:0;mso-position-horizontal:absolute;mso-position-horizontal-relative:page;mso-position-vertical:absolute;mso-position-vertical-relative:text;v-text-anchor:top" coordsize="3556635,1270" o:gfxdata="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" path="m,l3556634,e" filled="f" strokeweight=".26667mm">
+              <v:shape w14:anchorId="57F7D7D1" id="Graphic 2" o:spid="_x0000_s1026" style="position:absolute;margin-left:171.65pt;margin-top:15.9pt;width:280.05pt;height:.1pt;z-index:-15728640;visibility:visible;mso-wrap-style:square;mso-wrap-distance-left:0;mso-wrap-distance-top:0;mso-wrap-distance-right:0;mso-wrap-distance-bottom:0;mso-position-horizontal:absolute;mso-position-horizontal-relative:page;mso-position-vertical:absolute;mso-position-vertical-relative:text;v-text-anchor:top" coordsize="3556635,1270" o:gfxdata="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" path="m,l3556634,e" filled="f" strokeweight=".26667mm">
                 <v:path arrowok="t"/>
                 <w10:wrap type="topAndBottom" anchorx="page"/>
               </v:shape>
@@ -1746,6 +1746,7 @@
           <w:docPartUnique/>
         </w:docPartObj>
       </w:sdtPr>
+      <w:sdtEndPr/>
       <w:sdtContent>
         <w:p>
           <w:pPr>
@@ -6923,7 +6924,7 @@
           </mc:Choice>
           <mc:Fallback>
             <w:pict>
-              <v:group w14:anchorId="5C24356B" id="Group 8" o:spid="_x0000_s1026" style="position:absolute;margin-left:-.6pt;margin-top:89pt;width:8.4pt;height:9.85pt;z-index:-251646464;mso-wrap-distance-left:0;mso-wrap-distance-right:0" coordsize="106680,125095" o:gfxdata="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">
+              <v:group w14:anchorId="05CBB3E5" id="Group 8" o:spid="_x0000_s1026" style="position:absolute;margin-left:-.6pt;margin-top:89pt;width:8.4pt;height:9.85pt;z-index:-251646464;mso-wrap-distance-left:0;mso-wrap-distance-right:0" coordsize="106680,125095" o:gfxdata="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">
                 <v:shape id="Image 9" o:spid="_x0000_s1027" type="#_x0000_t75" style="position:absolute;width:106679;height:125095;visibility:visible;mso-wrap-style:square" o:gfxdata="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">
                   <v:imagedata r:id="rId10" o:title=""/>
                 </v:shape>
@@ -7288,7 +7289,7 @@
                 </mc:Choice>
                 <mc:Fallback>
                   <w:pict>
-                    <v:oval w14:anchorId="3A559164" id="Elipse 5" o:spid="_x0000_s1026" style="position:absolute;margin-left:0;margin-top:7.4pt;width:9.4pt;height:8.75pt;z-index:251649536;visibility:visible;mso-wrap-style:square;mso-wrap-distance-left:9pt;mso-wrap-distance-top:0;mso-wrap-distance-right:9pt;mso-wrap-distance-bottom:0;mso-position-horizontal:absolute;mso-position-horizontal-relative:text;mso-position-vertical:absolute;mso-position-vertical-relative:text;v-text-anchor:middle" o:gfxdata="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" fillcolor="#00b050" strokecolor="#00b050" strokeweight="2pt"/>
+                    <v:oval w14:anchorId="0A926C86" id="Elipse 5" o:spid="_x0000_s1026" style="position:absolute;margin-left:0;margin-top:7.4pt;width:9.4pt;height:8.75pt;z-index:251649536;visibility:visible;mso-wrap-style:square;mso-wrap-distance-left:9pt;mso-wrap-distance-top:0;mso-wrap-distance-right:9pt;mso-wrap-distance-bottom:0;mso-position-horizontal:absolute;mso-position-horizontal-relative:text;mso-position-vertical:absolute;mso-position-vertical-relative:text;v-text-anchor:middle" o:gfxdata="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" fillcolor="#00b050" strokecolor="#00b050" strokeweight="2pt"/>
                   </w:pict>
                 </mc:Fallback>
               </mc:AlternateContent>
@@ -7507,7 +7508,7 @@
                 </mc:Choice>
                 <mc:Fallback>
                   <w:pict>
-                    <v:group w14:anchorId="635D839C" id="Group 6" o:spid="_x0000_s1026" style="position:absolute;margin-left:22.45pt;margin-top:4.25pt;width:8.4pt;height:9.85pt;z-index:-251954688;mso-wrap-distance-left:0;mso-wrap-distance-right:0" coordsize="106680,125095" o:gfxdata="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">
+                    <v:group w14:anchorId="78098E30" id="Group 6" o:spid="_x0000_s1026" style="position:absolute;margin-left:22.45pt;margin-top:4.25pt;width:8.4pt;height:9.85pt;z-index:-251954688;mso-wrap-distance-left:0;mso-wrap-distance-right:0" coordsize="106680,125095" o:gfxdata="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">
                       <v:shape id="Image 7" o:spid="_x0000_s1027" type="#_x0000_t75" style="position:absolute;width:106679;height:125095;visibility:visible;mso-wrap-style:square" o:gfxdata="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">
                         <v:imagedata r:id="rId13" o:title=""/>
                       </v:shape>
@@ -7620,7 +7621,7 @@
                 </mc:Choice>
                 <mc:Fallback>
                   <w:pict>
-                    <v:oval w14:anchorId="10390B61" id="Elipse 203" o:spid="_x0000_s1026" style="position:absolute;margin-left:27.4pt;margin-top:4pt;width:9.4pt;height:8.75pt;z-index:251489792;visibility:visible;mso-wrap-style:square;mso-wrap-distance-left:9pt;mso-wrap-distance-top:0;mso-wrap-distance-right:9pt;mso-wrap-distance-bottom:0;mso-position-horizontal:absolute;mso-position-horizontal-relative:text;mso-position-vertical:absolute;mso-position-vertical-relative:text;v-text-anchor:middle" o:gfxdata="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" fillcolor="#00b050" strokecolor="#00b050" strokeweight="2pt"/>
+                    <v:oval w14:anchorId="692E5BE3" id="Elipse 203" o:spid="_x0000_s1026" style="position:absolute;margin-left:27.4pt;margin-top:4pt;width:9.4pt;height:8.75pt;z-index:251489792;visibility:visible;mso-wrap-style:square;mso-wrap-distance-left:9pt;mso-wrap-distance-top:0;mso-wrap-distance-right:9pt;mso-wrap-distance-bottom:0;mso-position-horizontal:absolute;mso-position-horizontal-relative:text;mso-position-vertical:absolute;mso-position-vertical-relative:text;v-text-anchor:middle" o:gfxdata="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" fillcolor="#00b050" strokecolor="#00b050" strokeweight="2pt"/>
                   </w:pict>
                 </mc:Fallback>
               </mc:AlternateContent>
@@ -7728,7 +7729,7 @@
                 </mc:Choice>
                 <mc:Fallback>
                   <w:pict>
-                    <v:group w14:anchorId="1433D5CC" id="Group 10" o:spid="_x0000_s1026" style="position:absolute;margin-left:28.6pt;margin-top:4.25pt;width:9.75pt;height:10.5pt;z-index:-251936256;mso-wrap-distance-left:0;mso-wrap-distance-right:0" coordsize="123825,133350" o:gfxdata="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">
+                    <v:group w14:anchorId="104CD96B" id="Group 10" o:spid="_x0000_s1026" style="position:absolute;margin-left:28.6pt;margin-top:4.25pt;width:9.75pt;height:10.5pt;z-index:-251936256;mso-wrap-distance-left:0;mso-wrap-distance-right:0" coordsize="123825,133350" o:gfxdata="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">
                       <v:shape id="Image 11" o:spid="_x0000_s1027" type="#_x0000_t75" style="position:absolute;width:123825;height:133350;visibility:visible;mso-wrap-style:square" o:gfxdata="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">
                         <v:imagedata r:id="rId15" o:title=""/>
                       </v:shape>
@@ -7832,7 +7833,7 @@
                 </mc:Choice>
                 <mc:Fallback>
                   <w:pict>
-                    <v:group w14:anchorId="2A662D00" id="Group 12" o:spid="_x0000_s1026" style="position:absolute;margin-left:28.6pt;margin-top:3.6pt;width:9.75pt;height:10.5pt;z-index:-251922944;mso-wrap-distance-left:0;mso-wrap-distance-right:0" coordsize="123825,133350" o:gfxdata="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">
+                    <v:group w14:anchorId="091EA376" id="Group 12" o:spid="_x0000_s1026" style="position:absolute;margin-left:28.6pt;margin-top:3.6pt;width:9.75pt;height:10.5pt;z-index:-251922944;mso-wrap-distance-left:0;mso-wrap-distance-right:0" coordsize="123825,133350" o:gfxdata="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">
                       <v:shape id="Image 13" o:spid="_x0000_s1027" type="#_x0000_t75" style="position:absolute;width:123825;height:133350;visibility:visible;mso-wrap-style:square" o:gfxdata="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">
                         <v:imagedata r:id="rId15" o:title=""/>
                       </v:shape>
@@ -7947,7 +7948,7 @@
                 </mc:Choice>
                 <mc:Fallback>
                   <w:pict>
-                    <v:oval w14:anchorId="68D2A0BF" id="Elipse 210" o:spid="_x0000_s1026" style="position:absolute;margin-left:30.55pt;margin-top:4.5pt;width:7.5pt;height:7.5pt;z-index:251513344;visibility:visible;mso-wrap-style:square;mso-width-percent:0;mso-height-percent:0;mso-wrap-distance-left:9pt;mso-wrap-distance-top:0;mso-wrap-distance-right:9pt;mso-wrap-distance-bottom:0;mso-position-horizontal:absolute;mso-position-horizontal-relative:text;mso-position-vertical:absolute;mso-position-vertical-relative:text;mso-width-percent:0;mso-height-percent:0;mso-width-relative:margin;mso-height-relative:margin;v-text-anchor:middle" o:gfxdata="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" fillcolor="red" strokecolor="red" strokeweight="2pt"/>
+                    <v:oval w14:anchorId="68006669" id="Elipse 210" o:spid="_x0000_s1026" style="position:absolute;margin-left:30.55pt;margin-top:4.5pt;width:7.5pt;height:7.5pt;z-index:251513344;visibility:visible;mso-wrap-style:square;mso-width-percent:0;mso-height-percent:0;mso-wrap-distance-left:9pt;mso-wrap-distance-top:0;mso-wrap-distance-right:9pt;mso-wrap-distance-bottom:0;mso-position-horizontal:absolute;mso-position-horizontal-relative:text;mso-position-vertical:absolute;mso-position-vertical-relative:text;mso-width-percent:0;mso-height-percent:0;mso-width-relative:margin;mso-height-relative:margin;v-text-anchor:middle" o:gfxdata="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" fillcolor="red" strokecolor="red" strokeweight="2pt"/>
                   </w:pict>
                 </mc:Fallback>
               </mc:AlternateContent>
@@ -8001,7 +8002,7 @@
             </w:pPr>
             <w:r>
               <w:pict w14:anchorId="40B56B72">
-                <v:shape id="Image 15" o:spid="_x0000_i1037" type="#_x0000_t75" style="width:8.4pt;height:9.6pt;visibility:visible;mso-wrap-style:square">
+                <v:shape id="Image 15" o:spid="_x0000_i1037" type="#_x0000_t75" style="width:8.15pt;height:10pt;visibility:visible;mso-wrap-style:square">
                   <v:imagedata r:id="rId16" o:title=""/>
                   <o:lock v:ext="edit" aspectratio="f"/>
                 </v:shape>
@@ -8099,7 +8100,7 @@
                 </mc:Choice>
                 <mc:Fallback>
                   <w:pict>
-                    <v:group w14:anchorId="70D0467D" id="Group 17" o:spid="_x0000_s1026" style="position:absolute;margin-left:21.35pt;margin-top:3.45pt;width:8.4pt;height:9.85pt;z-index:-251909632;mso-wrap-distance-left:0;mso-wrap-distance-right:0" coordsize="106680,125095" o:gfxdata="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">
+                    <v:group w14:anchorId="3770133B" id="Group 17" o:spid="_x0000_s1026" style="position:absolute;margin-left:21.35pt;margin-top:3.45pt;width:8.4pt;height:9.85pt;z-index:-251909632;mso-wrap-distance-left:0;mso-wrap-distance-right:0" coordsize="106680,125095" o:gfxdata="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">
                       <v:shape id="Image 18" o:spid="_x0000_s1027" type="#_x0000_t75" style="position:absolute;width:106680;height:125094;visibility:visible;mso-wrap-style:square" o:gfxdata="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">
                         <v:imagedata r:id="rId18" o:title=""/>
                       </v:shape>
@@ -8509,7 +8510,7 @@
                 </mc:Choice>
                 <mc:Fallback>
                   <w:pict>
-                    <v:oval w14:anchorId="0983FFA1" id="Elipse 220" o:spid="_x0000_s1026" style="position:absolute;margin-left:-3.25pt;margin-top:4.15pt;width:7.5pt;height:7.5pt;z-index:251601408;visibility:visible;mso-wrap-style:square;mso-width-percent:0;mso-height-percent:0;mso-wrap-distance-left:9pt;mso-wrap-distance-top:0;mso-wrap-distance-right:9pt;mso-wrap-distance-bottom:0;mso-position-horizontal:absolute;mso-position-horizontal-relative:text;mso-position-vertical:absolute;mso-position-vertical-relative:text;mso-width-percent:0;mso-height-percent:0;mso-width-relative:margin;mso-height-relative:margin;v-text-anchor:middle" o:gfxdata="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" fillcolor="red" strokecolor="red" strokeweight="2pt"/>
+                    <v:oval w14:anchorId="276F5E06" id="Elipse 220" o:spid="_x0000_s1026" style="position:absolute;margin-left:-3.25pt;margin-top:4.15pt;width:7.5pt;height:7.5pt;z-index:251601408;visibility:visible;mso-wrap-style:square;mso-width-percent:0;mso-height-percent:0;mso-wrap-distance-left:9pt;mso-wrap-distance-top:0;mso-wrap-distance-right:9pt;mso-wrap-distance-bottom:0;mso-position-horizontal:absolute;mso-position-horizontal-relative:text;mso-position-vertical:absolute;mso-position-vertical-relative:text;mso-width-percent:0;mso-height-percent:0;mso-width-relative:margin;mso-height-relative:margin;v-text-anchor:middle" o:gfxdata="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" fillcolor="red" strokecolor="red" strokeweight="2pt"/>
                   </w:pict>
                 </mc:Fallback>
               </mc:AlternateContent>
@@ -8626,7 +8627,7 @@
                 </mc:Choice>
                 <mc:Fallback>
                   <w:pict>
-                    <v:group w14:anchorId="5415B162" id="Group 8" o:spid="_x0000_s1026" style="position:absolute;margin-left:-2.25pt;margin-top:1.8pt;width:8.4pt;height:9.85pt;z-index:-251698688;mso-wrap-distance-left:0;mso-wrap-distance-right:0" coordsize="106680,125095" o:gfxdata="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">
+                    <v:group w14:anchorId="2791EA72" id="Group 8" o:spid="_x0000_s1026" style="position:absolute;margin-left:-2.25pt;margin-top:1.8pt;width:8.4pt;height:9.85pt;z-index:-251698688;mso-wrap-distance-left:0;mso-wrap-distance-right:0" coordsize="106680,125095" o:gfxdata="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">
                       <v:shape id="Image 9" o:spid="_x0000_s1027" type="#_x0000_t75" style="position:absolute;width:106679;height:125095;visibility:visible;mso-wrap-style:square" o:gfxdata="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">
                         <v:imagedata r:id="rId10" o:title=""/>
                       </v:shape>
@@ -8761,7 +8762,7 @@
                 </mc:Choice>
                 <mc:Fallback>
                   <w:pict>
-                    <v:oval w14:anchorId="5C86B0AD" id="Elipse 213" o:spid="_x0000_s1026" style="position:absolute;margin-left:24.55pt;margin-top:6.15pt;width:7.5pt;height:7.5pt;z-index:251544064;visibility:visible;mso-wrap-style:square;mso-width-percent:0;mso-height-percent:0;mso-wrap-distance-left:9pt;mso-wrap-distance-top:0;mso-wrap-distance-right:9pt;mso-wrap-distance-bottom:0;mso-position-horizontal:absolute;mso-position-horizontal-relative:text;mso-position-vertical:absolute;mso-position-vertical-relative:text;mso-width-percent:0;mso-height-percent:0;mso-width-relative:margin;mso-height-relative:margin;v-text-anchor:middle" o:gfxdata="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" fillcolor="red" strokecolor="red" strokeweight="2pt"/>
+                    <v:oval w14:anchorId="2775AD2E" id="Elipse 213" o:spid="_x0000_s1026" style="position:absolute;margin-left:24.55pt;margin-top:6.15pt;width:7.5pt;height:7.5pt;z-index:251544064;visibility:visible;mso-wrap-style:square;mso-width-percent:0;mso-height-percent:0;mso-wrap-distance-left:9pt;mso-wrap-distance-top:0;mso-wrap-distance-right:9pt;mso-wrap-distance-bottom:0;mso-position-horizontal:absolute;mso-position-horizontal-relative:text;mso-position-vertical:absolute;mso-position-vertical-relative:text;mso-width-percent:0;mso-height-percent:0;mso-width-relative:margin;mso-height-relative:margin;v-text-anchor:middle" o:gfxdata="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" fillcolor="red" strokecolor="red" strokeweight="2pt"/>
                   </w:pict>
                 </mc:Fallback>
               </mc:AlternateContent>
@@ -8859,7 +8860,7 @@
                 </mc:Choice>
                 <mc:Fallback>
                   <w:pict>
-                    <v:group w14:anchorId="674AC09B" id="Group 8" o:spid="_x0000_s1026" style="position:absolute;margin-left:26.7pt;margin-top:2.4pt;width:8.4pt;height:9.85pt;z-index:-251758080;mso-wrap-distance-left:0;mso-wrap-distance-right:0" coordsize="106680,125095" o:gfxdata="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">
+                    <v:group w14:anchorId="5D81E8C8" id="Group 8" o:spid="_x0000_s1026" style="position:absolute;margin-left:26.7pt;margin-top:2.4pt;width:8.4pt;height:9.85pt;z-index:-251758080;mso-wrap-distance-left:0;mso-wrap-distance-right:0" coordsize="106680,125095" o:gfxdata="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">
                       <v:shape id="Image 9" o:spid="_x0000_s1027" type="#_x0000_t75" style="position:absolute;width:106679;height:125095;visibility:visible;mso-wrap-style:square" o:gfxdata="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">
                         <v:imagedata r:id="rId10" o:title=""/>
                       </v:shape>
@@ -8962,7 +8963,7 @@
                 </mc:Choice>
                 <mc:Fallback>
                   <w:pict>
-                    <v:group w14:anchorId="6148E8DF" id="Group 8" o:spid="_x0000_s1026" style="position:absolute;margin-left:26.75pt;margin-top:4pt;width:8.35pt;height:9.85pt;z-index:-251743744;mso-wrap-distance-left:0;mso-wrap-distance-right:0" coordorigin="-15903,-220676" coordsize="106679,125095" o:gfxdata="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">
+                    <v:group w14:anchorId="27C4F6EB" id="Group 8" o:spid="_x0000_s1026" style="position:absolute;margin-left:26.75pt;margin-top:4pt;width:8.35pt;height:9.85pt;z-index:-251743744;mso-wrap-distance-left:0;mso-wrap-distance-right:0" coordorigin="-15903,-220676" coordsize="106679,125095" o:gfxdata="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">
                       <v:shape id="Image 9" o:spid="_x0000_s1027" type="#_x0000_t75" style="position:absolute;left:-15903;top:-220676;width:106679;height:125095;visibility:visible;mso-wrap-style:square" o:gfxdata="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">
                         <v:imagedata r:id="rId10" o:title=""/>
                       </v:shape>
@@ -9074,7 +9075,7 @@
                 </mc:Choice>
                 <mc:Fallback>
                   <w:pict>
-                    <v:group w14:anchorId="738627E9" id="Group 8" o:spid="_x0000_s1026" style="position:absolute;margin-left:19.85pt;margin-top:4.05pt;width:8.4pt;height:9.85pt;z-index:-251729408;mso-wrap-distance-left:0;mso-wrap-distance-right:0" coordsize="106680,125095" o:gfxdata="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">
+                    <v:group w14:anchorId="685702DA" id="Group 8" o:spid="_x0000_s1026" style="position:absolute;margin-left:19.85pt;margin-top:4.05pt;width:8.4pt;height:9.85pt;z-index:-251729408;mso-wrap-distance-left:0;mso-wrap-distance-right:0" coordsize="106680,125095" o:gfxdata="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">
                       <v:shape id="Image 9" o:spid="_x0000_s1027" type="#_x0000_t75" style="position:absolute;width:106679;height:125095;visibility:visible;mso-wrap-style:square" o:gfxdata="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">
                         <v:imagedata r:id="rId10" o:title=""/>
                       </v:shape>
@@ -9204,7 +9205,7 @@
                 </mc:Choice>
                 <mc:Fallback>
                   <w:pict>
-                    <v:oval w14:anchorId="10C7A9F0" id="Elipse 16" o:spid="_x0000_s1026" style="position:absolute;margin-left:-2pt;margin-top:4.65pt;width:7.5pt;height:7.5pt;z-index:251687424;visibility:visible;mso-wrap-style:square;mso-width-percent:0;mso-height-percent:0;mso-wrap-distance-left:9pt;mso-wrap-distance-top:0;mso-wrap-distance-right:9pt;mso-wrap-distance-bottom:0;mso-position-horizontal:absolute;mso-position-horizontal-relative:text;mso-position-vertical:absolute;mso-position-vertical-relative:text;mso-width-percent:0;mso-height-percent:0;mso-width-relative:margin;mso-height-relative:margin;v-text-anchor:middle" o:gfxdata="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" fillcolor="red" strokecolor="red" strokeweight="2pt"/>
+                    <v:oval w14:anchorId="2C27B00A" id="Elipse 16" o:spid="_x0000_s1026" style="position:absolute;margin-left:-2pt;margin-top:4.65pt;width:7.5pt;height:7.5pt;z-index:251687424;visibility:visible;mso-wrap-style:square;mso-width-percent:0;mso-height-percent:0;mso-wrap-distance-left:9pt;mso-wrap-distance-top:0;mso-wrap-distance-right:9pt;mso-wrap-distance-bottom:0;mso-position-horizontal:absolute;mso-position-horizontal-relative:text;mso-position-vertical:absolute;mso-position-vertical-relative:text;mso-width-percent:0;mso-height-percent:0;mso-width-relative:margin;mso-height-relative:margin;v-text-anchor:middle" o:gfxdata="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" fillcolor="red" strokecolor="red" strokeweight="2pt"/>
                   </w:pict>
                 </mc:Fallback>
               </mc:AlternateContent>
@@ -9631,7 +9632,7 @@
                 </mc:Choice>
                 <mc:Fallback>
                   <w:pict>
-                    <v:group w14:anchorId="2934F99C" id="Group 8" o:spid="_x0000_s1026" style="position:absolute;margin-left:24.95pt;margin-top:3.2pt;width:8.4pt;height:9.85pt;z-index:-251598336;mso-wrap-distance-left:0;mso-wrap-distance-right:0" coordsize="106680,125095" o:gfxdata="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">
+                    <v:group w14:anchorId="16FCEA9C" id="Group 8" o:spid="_x0000_s1026" style="position:absolute;margin-left:24.95pt;margin-top:3.2pt;width:8.4pt;height:9.85pt;z-index:-251598336;mso-wrap-distance-left:0;mso-wrap-distance-right:0" coordsize="106680,125095" o:gfxdata="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">
                       <v:shape id="Image 9" o:spid="_x0000_s1027" type="#_x0000_t75" style="position:absolute;width:106679;height:125095;visibility:visible;mso-wrap-style:square" o:gfxdata="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">
                         <v:imagedata r:id="rId10" o:title=""/>
                       </v:shape>
@@ -9748,7 +9749,7 @@
                 </mc:Choice>
                 <mc:Fallback>
                   <w:pict>
-                    <v:group w14:anchorId="01132735" id="Group 8" o:spid="_x0000_s1026" style="position:absolute;margin-left:27.7pt;margin-top:1.1pt;width:8.4pt;height:9.85pt;z-index:-251786752;mso-wrap-distance-left:0;mso-wrap-distance-right:0" coordsize="106680,125095" o:gfxdata="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">
+                    <v:group w14:anchorId="34D13C94" id="Group 8" o:spid="_x0000_s1026" style="position:absolute;margin-left:27.7pt;margin-top:1.1pt;width:8.4pt;height:9.85pt;z-index:-251786752;mso-wrap-distance-left:0;mso-wrap-distance-right:0" coordsize="106680,125095" o:gfxdata="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">
                       <v:shape id="Image 9" o:spid="_x0000_s1027" type="#_x0000_t75" style="position:absolute;width:106679;height:125095;visibility:visible;mso-wrap-style:square" o:gfxdata="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">
                         <v:imagedata r:id="rId10" o:title=""/>
                       </v:shape>
@@ -9857,7 +9858,7 @@
                 </mc:Choice>
                 <mc:Fallback>
                   <w:pict>
-                    <v:group w14:anchorId="547207E9" id="Group 8" o:spid="_x0000_s1026" style="position:absolute;margin-left:26.8pt;margin-top:3.8pt;width:8.4pt;height:9.85pt;z-index:-251585024;mso-wrap-distance-left:0;mso-wrap-distance-right:0" coordsize="106680,125095" o:gfxdata="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">
+                    <v:group w14:anchorId="637A364E" id="Group 8" o:spid="_x0000_s1026" style="position:absolute;margin-left:26.8pt;margin-top:3.8pt;width:8.4pt;height:9.85pt;z-index:-251585024;mso-wrap-distance-left:0;mso-wrap-distance-right:0" coordsize="106680,125095" o:gfxdata="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">
                       <v:shape id="Image 9" o:spid="_x0000_s1027" type="#_x0000_t75" style="position:absolute;width:106679;height:125095;visibility:visible;mso-wrap-style:square" o:gfxdata="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">
                         <v:imagedata r:id="rId10" o:title=""/>
                       </v:shape>
@@ -9973,7 +9974,7 @@
                 </mc:Choice>
                 <mc:Fallback>
                   <w:pict>
-                    <v:group w14:anchorId="19EB8C37" id="Group 8" o:spid="_x0000_s1026" style="position:absolute;margin-left:-.75pt;margin-top:1pt;width:8.4pt;height:9.85pt;z-index:-251551232;mso-wrap-distance-left:0;mso-wrap-distance-right:0" coordsize="106680,125095" o:gfxdata="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">
+                    <v:group w14:anchorId="2AF5D4F6" id="Group 8" o:spid="_x0000_s1026" style="position:absolute;margin-left:-.75pt;margin-top:1pt;width:8.4pt;height:9.85pt;z-index:-251551232;mso-wrap-distance-left:0;mso-wrap-distance-right:0" coordsize="106680,125095" o:gfxdata="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">
                       <v:shape id="Image 9" o:spid="_x0000_s1027" type="#_x0000_t75" style="position:absolute;width:106679;height:125095;visibility:visible;mso-wrap-style:square" o:gfxdata="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">
                         <v:imagedata r:id="rId10" o:title=""/>
                       </v:shape>
@@ -10047,7 +10048,7 @@
                 </mc:Choice>
                 <mc:Fallback>
                   <w:pict>
-                    <v:group w14:anchorId="7DE7C0C3" id="Group 8" o:spid="_x0000_s1026" style="position:absolute;margin-left:-.1pt;margin-top:-19.15pt;width:8.4pt;height:9.85pt;z-index:-251611648;mso-wrap-distance-left:0;mso-wrap-distance-right:0" coordsize="106680,125095" o:gfxdata="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">
+                    <v:group w14:anchorId="44022E5A" id="Group 8" o:spid="_x0000_s1026" style="position:absolute;margin-left:-.1pt;margin-top:-19.15pt;width:8.4pt;height:9.85pt;z-index:-251611648;mso-wrap-distance-left:0;mso-wrap-distance-right:0" coordsize="106680,125095" o:gfxdata="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">
                       <v:shape id="Image 9" o:spid="_x0000_s1027" type="#_x0000_t75" style="position:absolute;width:106679;height:125095;visibility:visible;mso-wrap-style:square" o:gfxdata="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">
                         <v:imagedata r:id="rId10" o:title=""/>
                       </v:shape>
@@ -10147,7 +10148,7 @@
                 </mc:Choice>
                 <mc:Fallback>
                   <w:pict>
-                    <v:oval w14:anchorId="66509AA0" id="Elipse 134" o:spid="_x0000_s1026" style="position:absolute;margin-left:-.1pt;margin-top:-.05pt;width:9.4pt;height:8.75pt;z-index:251783680;visibility:visible;mso-wrap-style:square;mso-wrap-distance-left:9pt;mso-wrap-distance-top:0;mso-wrap-distance-right:9pt;mso-wrap-distance-bottom:0;mso-position-horizontal:absolute;mso-position-horizontal-relative:text;mso-position-vertical:absolute;mso-position-vertical-relative:text;v-text-anchor:middle" o:gfxdata="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" fillcolor="#00b050" strokecolor="#00b050" strokeweight="2pt"/>
+                    <v:oval w14:anchorId="7E2841C1" id="Elipse 134" o:spid="_x0000_s1026" style="position:absolute;margin-left:-.1pt;margin-top:-.05pt;width:9.4pt;height:8.75pt;z-index:251783680;visibility:visible;mso-wrap-style:square;mso-wrap-distance-left:9pt;mso-wrap-distance-top:0;mso-wrap-distance-right:9pt;mso-wrap-distance-bottom:0;mso-position-horizontal:absolute;mso-position-horizontal-relative:text;mso-position-vertical:absolute;mso-position-vertical-relative:text;v-text-anchor:middle" o:gfxdata="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" fillcolor="#00b050" strokecolor="#00b050" strokeweight="2pt"/>
                   </w:pict>
                 </mc:Fallback>
               </mc:AlternateContent>
@@ -10300,7 +10301,7 @@
                 </mc:Choice>
                 <mc:Fallback>
                   <w:pict>
-                    <v:group w14:anchorId="570FFAD8" id="Group 8" o:spid="_x0000_s1026" style="position:absolute;margin-left:-3.6pt;margin-top:4.15pt;width:8.4pt;height:9.85pt;z-index:-251568640;mso-wrap-distance-left:0;mso-wrap-distance-right:0" coordsize="106680,125095" o:gfxdata="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">
+                    <v:group w14:anchorId="28E1BAC8" id="Group 8" o:spid="_x0000_s1026" style="position:absolute;margin-left:-3.6pt;margin-top:4.15pt;width:8.4pt;height:9.85pt;z-index:-251568640;mso-wrap-distance-left:0;mso-wrap-distance-right:0" coordsize="106680,125095" o:gfxdata="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">
                       <v:shape id="Image 9" o:spid="_x0000_s1027" type="#_x0000_t75" style="position:absolute;width:106679;height:125095;visibility:visible;mso-wrap-style:square" o:gfxdata="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">
                         <v:imagedata r:id="rId10" o:title=""/>
                       </v:shape>
@@ -10411,7 +10412,7 @@
                 </mc:Choice>
                 <mc:Fallback>
                   <w:pict>
-                    <v:oval w14:anchorId="2C4D1BEA" id="Elipse 132" o:spid="_x0000_s1026" style="position:absolute;margin-left:27.7pt;margin-top:2.1pt;width:9.4pt;height:8.75pt;z-index:251772416;visibility:visible;mso-wrap-style:square;mso-wrap-distance-left:9pt;mso-wrap-distance-top:0;mso-wrap-distance-right:9pt;mso-wrap-distance-bottom:0;mso-position-horizontal:absolute;mso-position-horizontal-relative:text;mso-position-vertical:absolute;mso-position-vertical-relative:text;v-text-anchor:middle" o:gfxdata="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" fillcolor="#00b050" strokecolor="#00b050" strokeweight="2pt"/>
+                    <v:oval w14:anchorId="3342FE2C" id="Elipse 132" o:spid="_x0000_s1026" style="position:absolute;margin-left:27.7pt;margin-top:2.1pt;width:9.4pt;height:8.75pt;z-index:251772416;visibility:visible;mso-wrap-style:square;mso-wrap-distance-left:9pt;mso-wrap-distance-top:0;mso-wrap-distance-right:9pt;mso-wrap-distance-bottom:0;mso-position-horizontal:absolute;mso-position-horizontal-relative:text;mso-position-vertical:absolute;mso-position-vertical-relative:text;v-text-anchor:middle" o:gfxdata="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" fillcolor="#00b050" strokecolor="#00b050" strokeweight="2pt"/>
                   </w:pict>
                 </mc:Fallback>
               </mc:AlternateContent>
@@ -10517,7 +10518,7 @@
                 </mc:Choice>
                 <mc:Fallback>
                   <w:pict>
-                    <v:oval w14:anchorId="71CECC1E" id="Elipse 133" o:spid="_x0000_s1026" style="position:absolute;margin-left:25.85pt;margin-top:2.1pt;width:9.4pt;height:8.75pt;z-index:251778560;visibility:visible;mso-wrap-style:square;mso-wrap-distance-left:9pt;mso-wrap-distance-top:0;mso-wrap-distance-right:9pt;mso-wrap-distance-bottom:0;mso-position-horizontal:absolute;mso-position-horizontal-relative:text;mso-position-vertical:absolute;mso-position-vertical-relative:text;v-text-anchor:middle" o:gfxdata="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" fillcolor="#00b050" strokecolor="#00b050" strokeweight="2pt"/>
+                    <v:oval w14:anchorId="17BF65E5" id="Elipse 133" o:spid="_x0000_s1026" style="position:absolute;margin-left:25.85pt;margin-top:2.1pt;width:9.4pt;height:8.75pt;z-index:251778560;visibility:visible;mso-wrap-style:square;mso-wrap-distance-left:9pt;mso-wrap-distance-top:0;mso-wrap-distance-right:9pt;mso-wrap-distance-bottom:0;mso-position-horizontal:absolute;mso-position-horizontal-relative:text;mso-position-vertical:absolute;mso-position-vertical-relative:text;v-text-anchor:middle" o:gfxdata="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" fillcolor="#00b050" strokecolor="#00b050" strokeweight="2pt"/>
                   </w:pict>
                 </mc:Fallback>
               </mc:AlternateContent>
@@ -10769,7 +10770,7 @@
                 </mc:Choice>
                 <mc:Fallback>
                   <w:pict>
-                    <v:group w14:anchorId="20AFDF6A" id="Group 8" o:spid="_x0000_s1026" style="position:absolute;margin-left:20.25pt;margin-top:-39.35pt;width:8.4pt;height:9.85pt;z-index:-251577856;mso-wrap-distance-left:0;mso-wrap-distance-right:0" coordsize="106680,125095" o:gfxdata="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">
+                    <v:group w14:anchorId="758E649D" id="Group 8" o:spid="_x0000_s1026" style="position:absolute;margin-left:20.25pt;margin-top:-39.35pt;width:8.4pt;height:9.85pt;z-index:-251577856;mso-wrap-distance-left:0;mso-wrap-distance-right:0" coordsize="106680,125095" o:gfxdata="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">
                       <v:shape id="Image 9" o:spid="_x0000_s1027" type="#_x0000_t75" style="position:absolute;width:106679;height:125095;visibility:visible;mso-wrap-style:square" o:gfxdata="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">
                         <v:imagedata r:id="rId10" o:title=""/>
                       </v:shape>
@@ -10843,7 +10844,7 @@
                 </mc:Choice>
                 <mc:Fallback>
                   <w:pict>
-                    <v:group w14:anchorId="1EBDE6B2" id="Group 67" o:spid="_x0000_s1026" style="position:absolute;margin-left:22pt;margin-top:3.8pt;width:9.15pt;height:9pt;z-index:-251851264;mso-wrap-distance-left:0;mso-wrap-distance-right:0" coordsize="116205,114300" o:gfxdata="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">
+                    <v:group w14:anchorId="5BC432E5" id="Group 67" o:spid="_x0000_s1026" style="position:absolute;margin-left:22pt;margin-top:3.8pt;width:9.15pt;height:9pt;z-index:-251851264;mso-wrap-distance-left:0;mso-wrap-distance-right:0" coordsize="116205,114300" o:gfxdata="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">
                       <v:shape id="Image 68" o:spid="_x0000_s1027" type="#_x0000_t75" style="position:absolute;width:116205;height:114300;visibility:visible;mso-wrap-style:square" o:gfxdata="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">
                         <v:imagedata r:id="rId24" o:title=""/>
                       </v:shape>
@@ -10946,7 +10947,7 @@
                 </mc:Choice>
                 <mc:Fallback>
                   <w:pict>
-                    <v:group w14:anchorId="7F528994" id="Group 69" o:spid="_x0000_s1026" style="position:absolute;margin-left:30.25pt;margin-top:4.4pt;width:9.15pt;height:9pt;z-index:-251857408;mso-wrap-distance-left:0;mso-wrap-distance-right:0" coordsize="116205,114300" o:gfxdata="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">
+                    <v:group w14:anchorId="5D7EB85F" id="Group 69" o:spid="_x0000_s1026" style="position:absolute;margin-left:30.25pt;margin-top:4.4pt;width:9.15pt;height:9pt;z-index:-251857408;mso-wrap-distance-left:0;mso-wrap-distance-right:0" coordsize="116205,114300" o:gfxdata="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">
                       <v:shape id="Image 70" o:spid="_x0000_s1027" type="#_x0000_t75" style="position:absolute;width:116205;height:114300;visibility:visible;mso-wrap-style:square" o:gfxdata="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">
                         <v:imagedata r:id="rId24" o:title=""/>
                       </v:shape>
@@ -11049,7 +11050,7 @@
                 </mc:Choice>
                 <mc:Fallback>
                   <w:pict>
-                    <v:group w14:anchorId="22D81A5E" id="Group 71" o:spid="_x0000_s1026" style="position:absolute;margin-left:28.5pt;margin-top:3pt;width:8.4pt;height:9.85pt;z-index:-251863552;mso-wrap-distance-left:0;mso-wrap-distance-right:0" coordsize="106680,125095" o:gfxdata="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">
+                    <v:group w14:anchorId="2C781EC8" id="Group 71" o:spid="_x0000_s1026" style="position:absolute;margin-left:28.5pt;margin-top:3pt;width:8.4pt;height:9.85pt;z-index:-251863552;mso-wrap-distance-left:0;mso-wrap-distance-right:0" coordsize="106680,125095" o:gfxdata="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">
                       <v:shape id="Image 72" o:spid="_x0000_s1027" type="#_x0000_t75" style="position:absolute;width:106679;height:125095;visibility:visible;mso-wrap-style:square" o:gfxdata="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">
                         <v:imagedata r:id="rId26" o:title=""/>
                       </v:shape>
@@ -11123,7 +11124,7 @@
                 </mc:Choice>
                 <mc:Fallback>
                   <w:pict>
-                    <v:group w14:anchorId="5DF4F1A6" id="Group 8" o:spid="_x0000_s1026" style="position:absolute;margin-left:31.2pt;margin-top:-41.6pt;width:8.4pt;height:9.85pt;z-index:-251559424;mso-wrap-distance-left:0;mso-wrap-distance-right:0" coordsize="106680,125095" o:gfxdata="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">
+                    <v:group w14:anchorId="6C58B745" id="Group 8" o:spid="_x0000_s1026" style="position:absolute;margin-left:31.2pt;margin-top:-41.6pt;width:8.4pt;height:9.85pt;z-index:-251559424;mso-wrap-distance-left:0;mso-wrap-distance-right:0" coordsize="106680,125095" o:gfxdata="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">
                       <v:shape id="Image 9" o:spid="_x0000_s1027" type="#_x0000_t75" style="position:absolute;width:106679;height:125095;visibility:visible;mso-wrap-style:square" o:gfxdata="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">
                         <v:imagedata r:id="rId10" o:title=""/>
                       </v:shape>
@@ -11300,7 +11301,7 @@
                 </mc:Choice>
                 <mc:Fallback>
                   <w:pict>
-                    <v:oval w14:anchorId="6EF431D8" id="Elipse 136" o:spid="_x0000_s1026" style="position:absolute;margin-left:-2.6pt;margin-top:2.4pt;width:9.4pt;height:8.75pt;z-index:251800064;visibility:visible;mso-wrap-style:square;mso-wrap-distance-left:9pt;mso-wrap-distance-top:0;mso-wrap-distance-right:9pt;mso-wrap-distance-bottom:0;mso-position-horizontal:absolute;mso-position-horizontal-relative:text;mso-position-vertical:absolute;mso-position-vertical-relative:text;v-text-anchor:middle" o:gfxdata="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" fillcolor="#00b050" strokecolor="#00b050" strokeweight="2pt"/>
+                    <v:oval w14:anchorId="777CFEEE" id="Elipse 136" o:spid="_x0000_s1026" style="position:absolute;margin-left:-2.6pt;margin-top:2.4pt;width:9.4pt;height:8.75pt;z-index:251800064;visibility:visible;mso-wrap-style:square;mso-wrap-distance-left:9pt;mso-wrap-distance-top:0;mso-wrap-distance-right:9pt;mso-wrap-distance-bottom:0;mso-position-horizontal:absolute;mso-position-horizontal-relative:text;mso-position-vertical:absolute;mso-position-vertical-relative:text;v-text-anchor:middle" o:gfxdata="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" fillcolor="#00b050" strokecolor="#00b050" strokeweight="2pt"/>
                   </w:pict>
                 </mc:Fallback>
               </mc:AlternateContent>
@@ -11481,7 +11482,7 @@
                 </mc:Choice>
                 <mc:Fallback>
                   <w:pict>
-                    <v:group w14:anchorId="75CFF796" id="Group 77" o:spid="_x0000_s1026" style="position:absolute;margin-left:23.15pt;margin-top:2.55pt;width:8.4pt;height:9.85pt;z-index:-251879936;mso-wrap-distance-left:0;mso-wrap-distance-right:0" coordsize="106680,125095" o:gfxdata="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">
+                    <v:group w14:anchorId="56A962AB" id="Group 77" o:spid="_x0000_s1026" style="position:absolute;margin-left:23.15pt;margin-top:2.55pt;width:8.4pt;height:9.85pt;z-index:-251879936;mso-wrap-distance-left:0;mso-wrap-distance-right:0" coordsize="106680,125095" o:gfxdata="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">
                       <v:shape id="Image 78" o:spid="_x0000_s1027" type="#_x0000_t75" style="position:absolute;width:106679;height:125094;visibility:visible;mso-wrap-style:square" o:gfxdata="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">
                         <v:imagedata r:id="rId28" o:title=""/>
                       </v:shape>
@@ -11612,7 +11613,7 @@
                 </mc:Choice>
                 <mc:Fallback>
                   <w:pict>
-                    <v:group w14:anchorId="4639F505" id="Group 77" o:spid="_x0000_s1026" style="position:absolute;margin-left:29.05pt;margin-top:1.35pt;width:8.4pt;height:9.85pt;z-index:-251492864;mso-wrap-distance-left:0;mso-wrap-distance-right:0" coordsize="106680,125095" o:gfxdata="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">
+                    <v:group w14:anchorId="13215D2C" id="Group 77" o:spid="_x0000_s1026" style="position:absolute;margin-left:29.05pt;margin-top:1.35pt;width:8.4pt;height:9.85pt;z-index:-251492864;mso-wrap-distance-left:0;mso-wrap-distance-right:0" coordsize="106680,125095" o:gfxdata="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">
                       <v:shape id="Image 78" o:spid="_x0000_s1027" type="#_x0000_t75" style="position:absolute;width:106679;height:125094;visibility:visible;mso-wrap-style:square" o:gfxdata="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">
                         <v:imagedata r:id="rId28" o:title=""/>
                       </v:shape>
@@ -11686,7 +11687,7 @@
                 </mc:Choice>
                 <mc:Fallback>
                   <w:pict>
-                    <v:group w14:anchorId="406779DD" id="Group 77" o:spid="_x0000_s1026" style="position:absolute;margin-left:-3.85pt;margin-top:2.45pt;width:8.4pt;height:9.85pt;z-index:-251501056;mso-wrap-distance-left:0;mso-wrap-distance-right:0" coordsize="106680,125095" o:gfxdata="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">
+                    <v:group w14:anchorId="0A9B6971" id="Group 77" o:spid="_x0000_s1026" style="position:absolute;margin-left:-3.85pt;margin-top:2.45pt;width:8.4pt;height:9.85pt;z-index:-251501056;mso-wrap-distance-left:0;mso-wrap-distance-right:0" coordsize="106680,125095" o:gfxdata="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">
                       <v:shape id="Image 78" o:spid="_x0000_s1027" type="#_x0000_t75" style="position:absolute;width:106679;height:125094;visibility:visible;mso-wrap-style:square" o:gfxdata="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">
                         <v:imagedata r:id="rId28" o:title=""/>
                       </v:shape>
@@ -11789,7 +11790,7 @@
                 </mc:Choice>
                 <mc:Fallback>
                   <w:pict>
-                    <v:group w14:anchorId="470080E6" id="Group 71" o:spid="_x0000_s1026" style="position:absolute;margin-left:30.15pt;margin-top:-40.3pt;width:8.4pt;height:9.85pt;z-index:-251487744;mso-wrap-distance-left:0;mso-wrap-distance-right:0" coordsize="106680,125095" o:gfxdata="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">
+                    <v:group w14:anchorId="71E9E51B" id="Group 71" o:spid="_x0000_s1026" style="position:absolute;margin-left:30.15pt;margin-top:-40.3pt;width:8.4pt;height:9.85pt;z-index:-251487744;mso-wrap-distance-left:0;mso-wrap-distance-right:0" coordsize="106680,125095" o:gfxdata="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">
                       <v:shape id="Image 72" o:spid="_x0000_s1027" type="#_x0000_t75" style="position:absolute;width:106679;height:125095;visibility:visible;mso-wrap-style:square" o:gfxdata="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">
                         <v:imagedata r:id="rId26" o:title=""/>
                       </v:shape>
@@ -11942,7 +11943,7 @@
                 </mc:Choice>
                 <mc:Fallback>
                   <w:pict>
-                    <v:group w14:anchorId="7925DB32" id="Group 71" o:spid="_x0000_s1026" style="position:absolute;margin-left:25.7pt;margin-top:-38.85pt;width:8.4pt;height:9.85pt;z-index:-251482624;mso-wrap-distance-left:0;mso-wrap-distance-right:0" coordsize="106680,125095" o:gfxdata="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">
+                    <v:group w14:anchorId="587CE74D" id="Group 71" o:spid="_x0000_s1026" style="position:absolute;margin-left:25.7pt;margin-top:-38.85pt;width:8.4pt;height:9.85pt;z-index:-251482624;mso-wrap-distance-left:0;mso-wrap-distance-right:0" coordsize="106680,125095" o:gfxdata="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">
                       <v:shape id="Image 72" o:spid="_x0000_s1027" type="#_x0000_t75" style="position:absolute;width:106679;height:125095;visibility:visible;mso-wrap-style:square" o:gfxdata="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">
                         <v:imagedata r:id="rId26" o:title=""/>
                       </v:shape>
@@ -12057,7 +12058,7 @@
                 </mc:Choice>
                 <mc:Fallback>
                   <w:pict>
-                    <v:oval w14:anchorId="326245C6" id="Elipse 135" o:spid="_x0000_s1026" style="position:absolute;margin-left:-.1pt;margin-top:-25.1pt;width:7.5pt;height:7.5pt;z-index:251936256;visibility:visible;mso-wrap-style:square;mso-width-percent:0;mso-height-percent:0;mso-wrap-distance-left:9pt;mso-wrap-distance-top:0;mso-wrap-distance-right:9pt;mso-wrap-distance-bottom:0;mso-position-horizontal:absolute;mso-position-horizontal-relative:text;mso-position-vertical:absolute;mso-position-vertical-relative:text;mso-width-percent:0;mso-height-percent:0;mso-width-relative:margin;mso-height-relative:margin;v-text-anchor:middle" o:gfxdata="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" fillcolor="red" strokecolor="red" strokeweight="2pt"/>
+                    <v:oval w14:anchorId="539D6542" id="Elipse 135" o:spid="_x0000_s1026" style="position:absolute;margin-left:-.1pt;margin-top:-25.1pt;width:7.5pt;height:7.5pt;z-index:251936256;visibility:visible;mso-wrap-style:square;mso-width-percent:0;mso-height-percent:0;mso-wrap-distance-left:9pt;mso-wrap-distance-top:0;mso-wrap-distance-right:9pt;mso-wrap-distance-bottom:0;mso-position-horizontal:absolute;mso-position-horizontal-relative:text;mso-position-vertical:absolute;mso-position-vertical-relative:text;mso-width-percent:0;mso-height-percent:0;mso-width-relative:margin;mso-height-relative:margin;v-text-anchor:middle" o:gfxdata="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" fillcolor="red" strokecolor="red" strokeweight="2pt"/>
                   </w:pict>
                 </mc:Fallback>
               </mc:AlternateContent>
@@ -12181,7 +12182,7 @@
           </mc:Choice>
           <mc:Fallback>
             <w:pict>
-              <v:oval w14:anchorId="497F4293" id="Elipse 269" o:spid="_x0000_s1026" style="position:absolute;margin-left:222.55pt;margin-top:189.4pt;width:9.4pt;height:8.75pt;z-index:251963904;visibility:visible;mso-wrap-style:square;mso-wrap-distance-left:9pt;mso-wrap-distance-top:0;mso-wrap-distance-right:9pt;mso-wrap-distance-bottom:0;mso-position-horizontal:absolute;mso-position-horizontal-relative:text;mso-position-vertical:absolute;mso-position-vertical-relative:text;v-text-anchor:middle" o:gfxdata="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" fillcolor="#7030a0" strokecolor="#7030a0" strokeweight="2pt"/>
+              <v:oval w14:anchorId="6FB02774" id="Elipse 269" o:spid="_x0000_s1026" style="position:absolute;margin-left:222.55pt;margin-top:189.4pt;width:9.4pt;height:8.75pt;z-index:251963904;visibility:visible;mso-wrap-style:square;mso-wrap-distance-left:9pt;mso-wrap-distance-top:0;mso-wrap-distance-right:9pt;mso-wrap-distance-bottom:0;mso-position-horizontal:absolute;mso-position-horizontal-relative:text;mso-position-vertical:absolute;mso-position-vertical-relative:text;v-text-anchor:middle" o:gfxdata="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" fillcolor="#7030a0" strokecolor="#7030a0" strokeweight="2pt"/>
             </w:pict>
           </mc:Fallback>
         </mc:AlternateContent>
@@ -12507,7 +12508,7 @@
                 </mc:Choice>
                 <mc:Fallback>
                   <w:pict>
-                    <v:oval w14:anchorId="3C88BA0D" id="Elipse 201" o:spid="_x0000_s1026" style="position:absolute;margin-left:4.1pt;margin-top:3.1pt;width:7.5pt;height:7.5pt;z-index:251868672;visibility:visible;mso-wrap-style:square;mso-width-percent:0;mso-height-percent:0;mso-wrap-distance-left:9pt;mso-wrap-distance-top:0;mso-wrap-distance-right:9pt;mso-wrap-distance-bottom:0;mso-position-horizontal:absolute;mso-position-horizontal-relative:text;mso-position-vertical:absolute;mso-position-vertical-relative:text;mso-width-percent:0;mso-height-percent:0;mso-width-relative:margin;mso-height-relative:margin;v-text-anchor:middle" o:gfxdata="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" fillcolor="red" strokecolor="red" strokeweight="2pt"/>
+                    <v:oval w14:anchorId="6C4191C9" id="Elipse 201" o:spid="_x0000_s1026" style="position:absolute;margin-left:4.1pt;margin-top:3.1pt;width:7.5pt;height:7.5pt;z-index:251868672;visibility:visible;mso-wrap-style:square;mso-width-percent:0;mso-height-percent:0;mso-wrap-distance-left:9pt;mso-wrap-distance-top:0;mso-wrap-distance-right:9pt;mso-wrap-distance-bottom:0;mso-position-horizontal:absolute;mso-position-horizontal-relative:text;mso-position-vertical:absolute;mso-position-vertical-relative:text;mso-width-percent:0;mso-height-percent:0;mso-width-relative:margin;mso-height-relative:margin;v-text-anchor:middle" o:gfxdata="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" fillcolor="red" strokecolor="red" strokeweight="2pt"/>
                   </w:pict>
                 </mc:Fallback>
               </mc:AlternateContent>
@@ -12746,7 +12747,7 @@
             </w:pPr>
             <w:r>
               <w:pict w14:anchorId="434CC0E4">
-                <v:shape id="Image 85" o:spid="_x0000_i1038" type="#_x0000_t75" style="width:8.4pt;height:10.2pt;visibility:visible;mso-wrap-style:square">
+                <v:shape id="Image 85" o:spid="_x0000_i1038" type="#_x0000_t75" style="width:8.15pt;height:10.65pt;visibility:visible;mso-wrap-style:square">
                   <v:imagedata r:id="rId31" o:title=""/>
                   <o:lock v:ext="edit" aspectratio="f"/>
                 </v:shape>
@@ -12985,7 +12986,7 @@
                 </mc:Choice>
                 <mc:Fallback>
                   <w:pict>
-                    <v:group w14:anchorId="5FBE7864" id="Group 91" o:spid="_x0000_s1026" style="position:absolute;margin-left:30.3pt;margin-top:1.9pt;width:8.4pt;height:9.85pt;z-index:-251425280;mso-wrap-distance-left:0;mso-wrap-distance-right:0" coordsize="106680,125095" o:gfxdata="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">
+                    <v:group w14:anchorId="6E65D66D" id="Group 91" o:spid="_x0000_s1026" style="position:absolute;margin-left:30.3pt;margin-top:1.9pt;width:8.4pt;height:9.85pt;z-index:-251425280;mso-wrap-distance-left:0;mso-wrap-distance-right:0" coordsize="106680,125095" o:gfxdata="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">
                       <v:shape id="Image 92" o:spid="_x0000_s1027" type="#_x0000_t75" style="position:absolute;width:107708;height:126301;visibility:visible;mso-wrap-style:square" o:gfxdata="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">
                         <v:imagedata r:id="rId26" o:title=""/>
                       </v:shape>
@@ -13101,7 +13102,7 @@
                 </mc:Choice>
                 <mc:Fallback>
                   <w:pict>
-                    <v:oval w14:anchorId="356E7E00" id="Elipse 271" o:spid="_x0000_s1026" style="position:absolute;margin-left:30.1pt;margin-top:4.45pt;width:7.5pt;height:7.5pt;z-index:251970048;visibility:visible;mso-wrap-style:square;mso-width-percent:0;mso-height-percent:0;mso-wrap-distance-left:9pt;mso-wrap-distance-top:0;mso-wrap-distance-right:9pt;mso-wrap-distance-bottom:0;mso-position-horizontal:absolute;mso-position-horizontal-relative:text;mso-position-vertical:absolute;mso-position-vertical-relative:text;mso-width-percent:0;mso-height-percent:0;mso-width-relative:margin;mso-height-relative:margin;v-text-anchor:middle" o:gfxdata="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" fillcolor="red" strokecolor="red" strokeweight="2pt"/>
+                    <v:oval w14:anchorId="1603D31E" id="Elipse 271" o:spid="_x0000_s1026" style="position:absolute;margin-left:30.1pt;margin-top:4.45pt;width:7.5pt;height:7.5pt;z-index:251970048;visibility:visible;mso-wrap-style:square;mso-width-percent:0;mso-height-percent:0;mso-wrap-distance-left:9pt;mso-wrap-distance-top:0;mso-wrap-distance-right:9pt;mso-wrap-distance-bottom:0;mso-position-horizontal:absolute;mso-position-horizontal-relative:text;mso-position-vertical:absolute;mso-position-vertical-relative:text;mso-width-percent:0;mso-height-percent:0;mso-width-relative:margin;mso-height-relative:margin;v-text-anchor:middle" o:gfxdata="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" fillcolor="red" strokecolor="red" strokeweight="2pt"/>
                   </w:pict>
                 </mc:Fallback>
               </mc:AlternateContent>
@@ -13221,7 +13222,7 @@
                 </mc:Choice>
                 <mc:Fallback>
                   <w:pict>
-                    <v:oval w14:anchorId="263F6F09" id="Elipse 270" o:spid="_x0000_s1026" style="position:absolute;margin-left:5pt;margin-top:-16.6pt;width:7.5pt;height:7.5pt;z-index:251966976;visibility:visible;mso-wrap-style:square;mso-width-percent:0;mso-height-percent:0;mso-wrap-distance-left:9pt;mso-wrap-distance-top:0;mso-wrap-distance-right:9pt;mso-wrap-distance-bottom:0;mso-position-horizontal:absolute;mso-position-horizontal-relative:text;mso-position-vertical:absolute;mso-position-vertical-relative:text;mso-width-percent:0;mso-height-percent:0;mso-width-relative:margin;mso-height-relative:margin;v-text-anchor:middle" o:gfxdata="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" fillcolor="red" strokecolor="red" strokeweight="2pt"/>
+                    <v:oval w14:anchorId="21C6626A" id="Elipse 270" o:spid="_x0000_s1026" style="position:absolute;margin-left:5pt;margin-top:-16.6pt;width:7.5pt;height:7.5pt;z-index:251966976;visibility:visible;mso-wrap-style:square;mso-width-percent:0;mso-height-percent:0;mso-wrap-distance-left:9pt;mso-wrap-distance-top:0;mso-wrap-distance-right:9pt;mso-wrap-distance-bottom:0;mso-position-horizontal:absolute;mso-position-horizontal-relative:text;mso-position-vertical:absolute;mso-position-vertical-relative:text;mso-width-percent:0;mso-height-percent:0;mso-width-relative:margin;mso-height-relative:margin;v-text-anchor:middle" o:gfxdata="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" fillcolor="red" strokecolor="red" strokeweight="2pt"/>
                   </w:pict>
                 </mc:Fallback>
               </mc:AlternateContent>
@@ -13332,7 +13333,7 @@
                 </mc:Choice>
                 <mc:Fallback>
                   <w:pict>
-                    <v:group w14:anchorId="26C1227B" id="Group 8" o:spid="_x0000_s1026" style="position:absolute;margin-left:13.4pt;margin-top:-48.1pt;width:8.4pt;height:9.85pt;z-index:-251400704;mso-wrap-distance-left:0;mso-wrap-distance-right:0" coordsize="106680,125095" o:gfxdata="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">
+                    <v:group w14:anchorId="29D696B6" id="Group 8" o:spid="_x0000_s1026" style="position:absolute;margin-left:13.4pt;margin-top:-48.1pt;width:8.4pt;height:9.85pt;z-index:-251400704;mso-wrap-distance-left:0;mso-wrap-distance-right:0" coordsize="106680,125095" o:gfxdata="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">
                       <v:shape id="Image 9" o:spid="_x0000_s1027" type="#_x0000_t75" style="position:absolute;width:106679;height:125095;visibility:visible;mso-wrap-style:square" o:gfxdata="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">
                         <v:imagedata r:id="rId10" o:title=""/>
                       </v:shape>
@@ -13495,7 +13496,7 @@
                 </mc:Choice>
                 <mc:Fallback>
                   <w:pict>
-                    <v:group w14:anchorId="3AE987DD" id="Group 8" o:spid="_x0000_s1026" style="position:absolute;margin-left:22.35pt;margin-top:-48.1pt;width:8.4pt;height:9.85pt;z-index:-251382272;mso-wrap-distance-left:0;mso-wrap-distance-right:0" coordsize="106680,125095" o:gfxdata="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">
+                    <v:group w14:anchorId="498EA16F" id="Group 8" o:spid="_x0000_s1026" style="position:absolute;margin-left:22.35pt;margin-top:-48.1pt;width:8.4pt;height:9.85pt;z-index:-251382272;mso-wrap-distance-left:0;mso-wrap-distance-right:0" coordsize="106680,125095" o:gfxdata="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">
                       <v:shape id="Image 9" o:spid="_x0000_s1027" type="#_x0000_t75" style="position:absolute;width:106679;height:125095;visibility:visible;mso-wrap-style:square" o:gfxdata="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">
                         <v:imagedata r:id="rId10" o:title=""/>
                       </v:shape>
@@ -13611,7 +13612,7 @@
                 </mc:Choice>
                 <mc:Fallback>
                   <w:pict>
-                    <v:oval w14:anchorId="539D5D9B" id="Elipse 266" o:spid="_x0000_s1026" style="position:absolute;margin-left:34.4pt;margin-top:2.15pt;width:7.5pt;height:7.5pt;z-index:251950592;visibility:visible;mso-wrap-style:square;mso-width-percent:0;mso-height-percent:0;mso-wrap-distance-left:9pt;mso-wrap-distance-top:0;mso-wrap-distance-right:9pt;mso-wrap-distance-bottom:0;mso-position-horizontal:absolute;mso-position-horizontal-relative:text;mso-position-vertical:absolute;mso-position-vertical-relative:text;mso-width-percent:0;mso-height-percent:0;mso-width-relative:margin;mso-height-relative:margin;v-text-anchor:middle" o:gfxdata="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" fillcolor="red" strokecolor="red" strokeweight="2pt"/>
+                    <v:oval w14:anchorId="4ADFF28C" id="Elipse 266" o:spid="_x0000_s1026" style="position:absolute;margin-left:34.4pt;margin-top:2.15pt;width:7.5pt;height:7.5pt;z-index:251950592;visibility:visible;mso-wrap-style:square;mso-width-percent:0;mso-height-percent:0;mso-wrap-distance-left:9pt;mso-wrap-distance-top:0;mso-wrap-distance-right:9pt;mso-wrap-distance-bottom:0;mso-position-horizontal:absolute;mso-position-horizontal-relative:text;mso-position-vertical:absolute;mso-position-vertical-relative:text;mso-width-percent:0;mso-height-percent:0;mso-width-relative:margin;mso-height-relative:margin;v-text-anchor:middle" o:gfxdata="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" fillcolor="red" strokecolor="red" strokeweight="2pt"/>
                   </w:pict>
                 </mc:Fallback>
               </mc:AlternateContent>
@@ -13681,7 +13682,7 @@
                 </mc:Choice>
                 <mc:Fallback>
                   <w:pict>
-                    <v:group w14:anchorId="21F6149E" id="Group 8" o:spid="_x0000_s1026" style="position:absolute;margin-left:27.4pt;margin-top:-47.3pt;width:8.4pt;height:9.85pt;z-index:-251389440;mso-wrap-distance-left:0;mso-wrap-distance-right:0" coordsize="106680,125095" o:gfxdata="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">
+                    <v:group w14:anchorId="029E4F0B" id="Group 8" o:spid="_x0000_s1026" style="position:absolute;margin-left:27.4pt;margin-top:-47.3pt;width:8.4pt;height:9.85pt;z-index:-251389440;mso-wrap-distance-left:0;mso-wrap-distance-right:0" coordsize="106680,125095" o:gfxdata="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">
                       <v:shape id="Image 9" o:spid="_x0000_s1027" type="#_x0000_t75" style="position:absolute;width:106679;height:125095;visibility:visible;mso-wrap-style:square" o:gfxdata="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">
                         <v:imagedata r:id="rId10" o:title=""/>
                       </v:shape>
@@ -13796,7 +13797,7 @@
                 </mc:Choice>
                 <mc:Fallback>
                   <w:pict>
-                    <v:oval w14:anchorId="704102C3" id="Elipse 267" o:spid="_x0000_s1026" style="position:absolute;margin-left:31.05pt;margin-top:4.65pt;width:7.5pt;height:7.5pt;z-index:251955712;visibility:visible;mso-wrap-style:square;mso-width-percent:0;mso-height-percent:0;mso-wrap-distance-left:9pt;mso-wrap-distance-top:0;mso-wrap-distance-right:9pt;mso-wrap-distance-bottom:0;mso-position-horizontal:absolute;mso-position-horizontal-relative:text;mso-position-vertical:absolute;mso-position-vertical-relative:text;mso-width-percent:0;mso-height-percent:0;mso-width-relative:margin;mso-height-relative:margin;v-text-anchor:middle" o:gfxdata="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" fillcolor="red" strokecolor="red" strokeweight="2pt"/>
+                    <v:oval w14:anchorId="3A43CA81" id="Elipse 267" o:spid="_x0000_s1026" style="position:absolute;margin-left:31.05pt;margin-top:4.65pt;width:7.5pt;height:7.5pt;z-index:251955712;visibility:visible;mso-wrap-style:square;mso-width-percent:0;mso-height-percent:0;mso-wrap-distance-left:9pt;mso-wrap-distance-top:0;mso-wrap-distance-right:9pt;mso-wrap-distance-bottom:0;mso-position-horizontal:absolute;mso-position-horizontal-relative:text;mso-position-vertical:absolute;mso-position-vertical-relative:text;mso-width-percent:0;mso-height-percent:0;mso-width-relative:margin;mso-height-relative:margin;v-text-anchor:middle" o:gfxdata="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" fillcolor="red" strokecolor="red" strokeweight="2pt"/>
                   </w:pict>
                 </mc:Fallback>
               </mc:AlternateContent>
@@ -13907,7 +13908,7 @@
                 </mc:Choice>
                 <mc:Fallback>
                   <w:pict>
-                    <v:oval w14:anchorId="684D297A" id="Elipse 268" o:spid="_x0000_s1026" style="position:absolute;margin-left:30.1pt;margin-top:3.25pt;width:7.5pt;height:7.5pt;z-index:251960832;visibility:visible;mso-wrap-style:square;mso-width-percent:0;mso-height-percent:0;mso-wrap-distance-left:9pt;mso-wrap-distance-top:0;mso-wrap-distance-right:9pt;mso-wrap-distance-bottom:0;mso-position-horizontal:absolute;mso-position-horizontal-relative:text;mso-position-vertical:absolute;mso-position-vertical-relative:text;mso-width-percent:0;mso-height-percent:0;mso-width-relative:margin;mso-height-relative:margin;v-text-anchor:middle" o:gfxdata="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" fillcolor="red" strokecolor="red" strokeweight="2pt"/>
+                    <v:oval w14:anchorId="675C41D0" id="Elipse 268" o:spid="_x0000_s1026" style="position:absolute;margin-left:30.1pt;margin-top:3.25pt;width:7.5pt;height:7.5pt;z-index:251960832;visibility:visible;mso-wrap-style:square;mso-width-percent:0;mso-height-percent:0;mso-wrap-distance-left:9pt;mso-wrap-distance-top:0;mso-wrap-distance-right:9pt;mso-wrap-distance-bottom:0;mso-position-horizontal:absolute;mso-position-horizontal-relative:text;mso-position-vertical:absolute;mso-position-vertical-relative:text;mso-width-percent:0;mso-height-percent:0;mso-width-relative:margin;mso-height-relative:margin;v-text-anchor:middle" o:gfxdata="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" fillcolor="red" strokecolor="red" strokeweight="2pt"/>
                   </w:pict>
                 </mc:Fallback>
               </mc:AlternateContent>
@@ -14024,7 +14025,7 @@
                 </mc:Choice>
                 <mc:Fallback>
                   <w:pict>
-                    <v:oval w14:anchorId="1F113ACC" id="Elipse 264" o:spid="_x0000_s1026" style="position:absolute;margin-left:0;margin-top:-18.15pt;width:7.5pt;height:7.5pt;z-index:251942400;visibility:visible;mso-wrap-style:square;mso-width-percent:0;mso-height-percent:0;mso-wrap-distance-left:9pt;mso-wrap-distance-top:0;mso-wrap-distance-right:9pt;mso-wrap-distance-bottom:0;mso-position-horizontal:absolute;mso-position-horizontal-relative:text;mso-position-vertical:absolute;mso-position-vertical-relative:text;mso-width-percent:0;mso-height-percent:0;mso-width-relative:margin;mso-height-relative:margin;v-text-anchor:middle" o:gfxdata="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" fillcolor="red" strokecolor="red" strokeweight="2pt"/>
+                    <v:oval w14:anchorId="1F1B910D" id="Elipse 264" o:spid="_x0000_s1026" style="position:absolute;margin-left:0;margin-top:-18.15pt;width:7.5pt;height:7.5pt;z-index:251942400;visibility:visible;mso-wrap-style:square;mso-width-percent:0;mso-height-percent:0;mso-wrap-distance-left:9pt;mso-wrap-distance-top:0;mso-wrap-distance-right:9pt;mso-wrap-distance-bottom:0;mso-position-horizontal:absolute;mso-position-horizontal-relative:text;mso-position-vertical:absolute;mso-position-vertical-relative:text;mso-width-percent:0;mso-height-percent:0;mso-width-relative:margin;mso-height-relative:margin;v-text-anchor:middle" o:gfxdata="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" fillcolor="red" strokecolor="red" strokeweight="2pt"/>
                   </w:pict>
                 </mc:Fallback>
               </mc:AlternateContent>
@@ -14265,7 +14266,7 @@
                 </mc:Choice>
                 <mc:Fallback>
                   <w:pict>
-                    <v:oval w14:anchorId="6C51C9AD" id="Elipse 265" o:spid="_x0000_s1026" style="position:absolute;margin-left:25.05pt;margin-top:-42.4pt;width:7.5pt;height:7.5pt;z-index:251945472;visibility:visible;mso-wrap-style:square;mso-width-percent:0;mso-height-percent:0;mso-wrap-distance-left:9pt;mso-wrap-distance-top:0;mso-wrap-distance-right:9pt;mso-wrap-distance-bottom:0;mso-position-horizontal:absolute;mso-position-horizontal-relative:text;mso-position-vertical:absolute;mso-position-vertical-relative:text;mso-width-percent:0;mso-height-percent:0;mso-width-relative:margin;mso-height-relative:margin;v-text-anchor:middle" o:gfxdata="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" fillcolor="red" strokecolor="red" strokeweight="2pt"/>
+                    <v:oval w14:anchorId="20DF54A1" id="Elipse 265" o:spid="_x0000_s1026" style="position:absolute;margin-left:25.05pt;margin-top:-42.4pt;width:7.5pt;height:7.5pt;z-index:251945472;visibility:visible;mso-wrap-style:square;mso-width-percent:0;mso-height-percent:0;mso-wrap-distance-left:9pt;mso-wrap-distance-top:0;mso-wrap-distance-right:9pt;mso-wrap-distance-bottom:0;mso-position-horizontal:absolute;mso-position-horizontal-relative:text;mso-position-vertical:absolute;mso-position-vertical-relative:text;mso-width-percent:0;mso-height-percent:0;mso-width-relative:margin;mso-height-relative:margin;v-text-anchor:middle" o:gfxdata="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" fillcolor="red" strokecolor="red" strokeweight="2pt"/>
                   </w:pict>
                 </mc:Fallback>
               </mc:AlternateContent>
@@ -14422,7 +14423,21 @@
                 <w:spacing w:val="-2"/>
                 <w:sz w:val="24"/>
               </w:rPr>
-              <w:t>Solares</w:t>
+              <w:t>Sol</w:t>
+            </w:r>
+            <w:r>
+              <w:rPr>
+                <w:spacing w:val="-2"/>
+                <w:sz w:val="24"/>
+              </w:rPr>
+              <w:t>l</w:t>
+            </w:r>
+            <w:r>
+              <w:rPr>
+                <w:spacing w:val="-2"/>
+                <w:sz w:val="24"/>
+              </w:rPr>
+              <w:t>ares</w:t>
             </w:r>
           </w:p>
         </w:tc>
@@ -20019,9 +20034,9 @@
           <w:noProof/>
         </w:rPr>
         <w:drawing>
-          <wp:inline distT="0" distB="0" distL="0" distR="0" wp14:anchorId="2E729988" wp14:editId="22FB2CA9">
-            <wp:extent cx="5499876" cy="2920903"/>
-            <wp:effectExtent l="0" t="0" r="5715" b="0"/>
+          <wp:inline distT="0" distB="0" distL="0" distR="0" wp14:anchorId="2E729988" wp14:editId="065D314A">
+            <wp:extent cx="5181428" cy="2920903"/>
+            <wp:effectExtent l="0" t="0" r="635" b="0"/>
             <wp:docPr id="36" name="Imagem 36"/>
             <wp:cNvGraphicFramePr>
               <a:graphicFrameLocks xmlns:a="http://schemas.openxmlformats.org/drawingml/2006/main" noChangeAspect="1"/>
@@ -20048,7 +20063,7 @@
                   <pic:spPr>
                     <a:xfrm>
                       <a:off x="0" y="0"/>
-                      <a:ext cx="5499876" cy="2920903"/>
+                      <a:ext cx="5181428" cy="2920903"/>
                     </a:xfrm>
                     <a:prstGeom prst="rect">
                       <a:avLst/>
@@ -20060,6 +20075,8 @@
           </wp:inline>
         </w:drawing>
       </w:r>
+      <w:bookmarkStart w:id="17" w:name="_GoBack"/>
+      <w:bookmarkEnd w:id="17"/>
     </w:p>
     <w:p>
       <w:pPr>
@@ -20092,7 +20109,7 @@
 </file>
 
 <file path=word/endnotes.xml><?xml version="1.0" encoding="utf-8"?>
-<w:endnotes xmlns:wpc="http://schemas.microsoft.com/office/word/2010/wordprocessingCanvas" xmlns:cx="http://schemas.microsoft.com/office/drawing/2014/chartex" xmlns:cx1="http://schemas.microsoft.com/office/drawing/2015/9/8/chartex" xmlns:cx2="http://schemas.microsoft.com/office/drawing/2015/10/21/chartex" xmlns:cx3="http://schemas.microsoft.com/office/drawing/2016/5/9/chartex" xmlns:cx4="http://schemas.microsoft.com/office/drawing/2016/5/10/chartex" xmlns:cx5="http://schemas.microsoft.com/office/drawing/2016/5/11/chartex" xmlns:cx6="http://schemas.microsoft.com/office/drawing/2016/5/12/chartex" xmlns:cx7="http://schemas.microsoft.com/office/drawing/2016/5/13/chartex" xmlns:cx8="http://schemas.microsoft.com/office/drawing/2016/5/14/chartex" xmlns:mc="http://schemas.openxmlformats.org/markup-compatibility/2006" xmlns:aink="http://schemas.microsoft.com/office/drawing/2016/ink" xmlns:am3d="http://schemas.microsoft.com/office/drawing/2017/model3d" xmlns:o="urn:schemas-microsoft-com:office:office" xmlns:oel="http://schemas.microsoft.com/office/2019/extlst" xmlns:r="http://schemas.openxmlformats.org/officeDocument/2006/relationships" xmlns:m="http://schemas.openxmlformats.org/officeDocument/2006/math" xmlns:v="urn:schemas-microsoft-com:vml" xmlns:wp14="http://schemas.microsoft.com/office/word/2010/wordprocessingDrawing" xmlns:wp="http://schemas.openxmlformats.org/drawingml/2006/wordprocessingDrawing" xmlns:w10="urn:schemas-microsoft-com:office:word" xmlns:w="http://schemas.openxmlformats.org/wordprocessingml/2006/main" xmlns:w14="http://schemas.microsoft.com/office/word/2010/wordml" xmlns:w15="http://schemas.microsoft.com/office/word/2012/wordml" xmlns:w16cex="http://schemas.microsoft.com/office/word/2018/wordml/cex" xmlns:w16cid="http://schemas.microsoft.com/office/word/2016/wordml/cid" xmlns:w16="http://schemas.microsoft.com/office/word/2018/wordml" xmlns:w16du="http://schemas.microsoft.com/office/word/2023/wordml/word16du" xmlns:w16sdtdh="http://schemas.microsoft.com/office/word/2020/wordml/sdtdatahash" xmlns:w16se="http://schemas.microsoft.com/office/word/2015/wordml/symex" xmlns:wpg="http://schemas.microsoft.com/office/word/2010/wordprocessingGroup" xmlns:wpi="http://schemas.microsoft.com/office/word/2010/wordprocessingInk" xmlns:wne="http://schemas.microsoft.com/office/word/2006/wordml" xmlns:wps="http://schemas.microsoft.com/office/word/2010/wordprocessingShape" mc:Ignorable="w14 w15 w16se w16cid w16 w16cex w16sdtdh w16du wp14">
+<w:endnotes xmlns:wpc="http://schemas.microsoft.com/office/word/2010/wordprocessingCanvas" xmlns:cx="http://schemas.microsoft.com/office/drawing/2014/chartex" xmlns:cx1="http://schemas.microsoft.com/office/drawing/2015/9/8/chartex" xmlns:cx2="http://schemas.microsoft.com/office/drawing/2015/10/21/chartex" xmlns:cx3="http://schemas.microsoft.com/office/drawing/2016/5/9/chartex" xmlns:cx4="http://schemas.microsoft.com/office/drawing/2016/5/10/chartex" xmlns:cx5="http://schemas.microsoft.com/office/drawing/2016/5/11/chartex" xmlns:cx6="http://schemas.microsoft.com/office/drawing/2016/5/12/chartex" xmlns:cx7="http://schemas.microsoft.com/office/drawing/2016/5/13/chartex" xmlns:cx8="http://schemas.microsoft.com/office/drawing/2016/5/14/chartex" xmlns:mc="http://schemas.openxmlformats.org/markup-compatibility/2006" xmlns:aink="http://schemas.microsoft.com/office/drawing/2016/ink" xmlns:am3d="http://schemas.microsoft.com/office/drawing/2017/model3d" xmlns:o="urn:schemas-microsoft-com:office:office" xmlns:r="http://schemas.openxmlformats.org/officeDocument/2006/relationships" xmlns:m="http://schemas.openxmlformats.org/officeDocument/2006/math" xmlns:v="urn:schemas-microsoft-com:vml" xmlns:wp14="http://schemas.microsoft.com/office/word/2010/wordprocessingDrawing" xmlns:wp="http://schemas.openxmlformats.org/drawingml/2006/wordprocessingDrawing" xmlns:w10="urn:schemas-microsoft-com:office:word" xmlns:w="http://schemas.openxmlformats.org/wordprocessingml/2006/main" xmlns:w14="http://schemas.microsoft.com/office/word/2010/wordml" xmlns:w15="http://schemas.microsoft.com/office/word/2012/wordml" xmlns:w16cid="http://schemas.microsoft.com/office/word/2016/wordml/cid" xmlns:w16se="http://schemas.microsoft.com/office/word/2015/wordml/symex" xmlns:wpg="http://schemas.microsoft.com/office/word/2010/wordprocessingGroup" xmlns:wpi="http://schemas.microsoft.com/office/word/2010/wordprocessingInk" xmlns:wne="http://schemas.microsoft.com/office/word/2006/wordml" xmlns:wps="http://schemas.microsoft.com/office/word/2010/wordprocessingShape" mc:Ignorable="w14 w15 w16se w16cid wp14">
   <w:endnote w:type="separator" w:id="-1">
     <w:p>
       <w:r>
@@ -20111,7 +20128,7 @@
 </file>
 
 <file path=word/footnotes.xml><?xml version="1.0" encoding="utf-8"?>
-<w:footnotes xmlns:wpc="http://schemas.microsoft.com/office/word/2010/wordprocessingCanvas" xmlns:cx="http://schemas.microsoft.com/office/drawing/2014/chartex" xmlns:cx1="http://schemas.microsoft.com/office/drawing/2015/9/8/chartex" xmlns:cx2="http://schemas.microsoft.com/office/drawing/2015/10/21/chartex" xmlns:cx3="http://schemas.microsoft.com/office/drawing/2016/5/9/chartex" xmlns:cx4="http://schemas.microsoft.com/office/drawing/2016/5/10/chartex" xmlns:cx5="http://schemas.microsoft.com/office/drawing/2016/5/11/chartex" xmlns:cx6="http://schemas.microsoft.com/office/drawing/2016/5/12/chartex" xmlns:cx7="http://schemas.microsoft.com/office/drawing/2016/5/13/chartex" xmlns:cx8="http://schemas.microsoft.com/office/drawing/2016/5/14/chartex" xmlns:mc="http://schemas.openxmlformats.org/markup-compatibility/2006" xmlns:aink="http://schemas.microsoft.com/office/drawing/2016/ink" xmlns:am3d="http://schemas.microsoft.com/office/drawing/2017/model3d" xmlns:o="urn:schemas-microsoft-com:office:office" xmlns:oel="http://schemas.microsoft.com/office/2019/extlst" xmlns:r="http://schemas.openxmlformats.org/officeDocument/2006/relationships" xmlns:m="http://schemas.openxmlformats.org/officeDocument/2006/math" xmlns:v="urn:schemas-microsoft-com:vml" xmlns:wp14="http://schemas.microsoft.com/office/word/2010/wordprocessingDrawing" xmlns:wp="http://schemas.openxmlformats.org/drawingml/2006/wordprocessingDrawing" xmlns:w10="urn:schemas-microsoft-com:office:word" xmlns:w="http://schemas.openxmlformats.org/wordprocessingml/2006/main" xmlns:w14="http://schemas.microsoft.com/office/word/2010/wordml" xmlns:w15="http://schemas.microsoft.com/office/word/2012/wordml" xmlns:w16cex="http://schemas.microsoft.com/office/word/2018/wordml/cex" xmlns:w16cid="http://schemas.microsoft.com/office/word/2016/wordml/cid" xmlns:w16="http://schemas.microsoft.com/office/word/2018/wordml" xmlns:w16du="http://schemas.microsoft.com/office/word/2023/wordml/word16du" xmlns:w16sdtdh="http://schemas.microsoft.com/office/word/2020/wordml/sdtdatahash" xmlns:w16se="http://schemas.microsoft.com/office/word/2015/wordml/symex" xmlns:wpg="http://schemas.microsoft.com/office/word/2010/wordprocessingGroup" xmlns:wpi="http://schemas.microsoft.com/office/word/2010/wordprocessingInk" xmlns:wne="http://schemas.microsoft.com/office/word/2006/wordml" xmlns:wps="http://schemas.microsoft.com/office/word/2010/wordprocessingShape" mc:Ignorable="w14 w15 w16se w16cid w16 w16cex w16sdtdh w16du wp14">
+<w:footnotes xmlns:wpc="http://schemas.microsoft.com/office/word/2010/wordprocessingCanvas" xmlns:cx="http://schemas.microsoft.com/office/drawing/2014/chartex" xmlns:cx1="http://schemas.microsoft.com/office/drawing/2015/9/8/chartex" xmlns:cx2="http://schemas.microsoft.com/office/drawing/2015/10/21/chartex" xmlns:cx3="http://schemas.microsoft.com/office/drawing/2016/5/9/chartex" xmlns:cx4="http://schemas.microsoft.com/office/drawing/2016/5/10/chartex" xmlns:cx5="http://schemas.microsoft.com/office/drawing/2016/5/11/chartex" xmlns:cx6="http://schemas.microsoft.com/office/drawing/2016/5/12/chartex" xmlns:cx7="http://schemas.microsoft.com/office/drawing/2016/5/13/chartex" xmlns:cx8="http://schemas.microsoft.com/office/drawing/2016/5/14/chartex" xmlns:mc="http://schemas.openxmlformats.org/markup-compatibility/2006" xmlns:aink="http://schemas.microsoft.com/office/drawing/2016/ink" xmlns:am3d="http://schemas.microsoft.com/office/drawing/2017/model3d" xmlns:o="urn:schemas-microsoft-com:office:office" xmlns:r="http://schemas.openxmlformats.org/officeDocument/2006/relationships" xmlns:m="http://schemas.openxmlformats.org/officeDocument/2006/math" xmlns:v="urn:schemas-microsoft-com:vml" xmlns:wp14="http://schemas.microsoft.com/office/word/2010/wordprocessingDrawing" xmlns:wp="http://schemas.openxmlformats.org/drawingml/2006/wordprocessingDrawing" xmlns:w10="urn:schemas-microsoft-com:office:word" xmlns:w="http://schemas.openxmlformats.org/wordprocessingml/2006/main" xmlns:w14="http://schemas.microsoft.com/office/word/2010/wordml" xmlns:w15="http://schemas.microsoft.com/office/word/2012/wordml" xmlns:w16cid="http://schemas.microsoft.com/office/word/2016/wordml/cid" xmlns:w16se="http://schemas.microsoft.com/office/word/2015/wordml/symex" xmlns:wpg="http://schemas.microsoft.com/office/word/2010/wordprocessingGroup" xmlns:wpi="http://schemas.microsoft.com/office/word/2010/wordprocessingInk" xmlns:wne="http://schemas.microsoft.com/office/word/2006/wordml" xmlns:wps="http://schemas.microsoft.com/office/word/2010/wordprocessingShape" mc:Ignorable="w14 w15 w16se w16cid wp14">
   <w:footnote w:type="separator" w:id="-1">
     <w:p>
       <w:r>
@@ -20130,7 +20147,7 @@
 </file>
 
 <file path=word/header1.xml><?xml version="1.0" encoding="utf-8"?>
-<w:hdr xmlns:wpc="http://schemas.microsoft.com/office/word/2010/wordprocessingCanvas" xmlns:cx="http://schemas.microsoft.com/office/drawing/2014/chartex" xmlns:cx1="http://schemas.microsoft.com/office/drawing/2015/9/8/chartex" xmlns:cx2="http://schemas.microsoft.com/office/drawing/2015/10/21/chartex" xmlns:cx3="http://schemas.microsoft.com/office/drawing/2016/5/9/chartex" xmlns:cx4="http://schemas.microsoft.com/office/drawing/2016/5/10/chartex" xmlns:cx5="http://schemas.microsoft.com/office/drawing/2016/5/11/chartex" xmlns:cx6="http://schemas.microsoft.com/office/drawing/2016/5/12/chartex" xmlns:cx7="http://schemas.microsoft.com/office/drawing/2016/5/13/chartex" xmlns:cx8="http://schemas.microsoft.com/office/drawing/2016/5/14/chartex" xmlns:mc="http://schemas.openxmlformats.org/markup-compatibility/2006" xmlns:aink="http://schemas.microsoft.com/office/drawing/2016/ink" xmlns:am3d="http://schemas.microsoft.com/office/drawing/2017/model3d" xmlns:o="urn:schemas-microsoft-com:office:office" xmlns:oel="http://schemas.microsoft.com/office/2019/extlst" xmlns:r="http://schemas.openxmlformats.org/officeDocument/2006/relationships" xmlns:m="http://schemas.openxmlformats.org/officeDocument/2006/math" xmlns:v="urn:schemas-microsoft-com:vml" xmlns:wp14="http://schemas.microsoft.com/office/word/2010/wordprocessingDrawing" xmlns:wp="http://schemas.openxmlformats.org/drawingml/2006/wordprocessingDrawing" xmlns:w10="urn:schemas-microsoft-com:office:word" xmlns:w="http://schemas.openxmlformats.org/wordprocessingml/2006/main" xmlns:w14="http://schemas.microsoft.com/office/word/2010/wordml" xmlns:w15="http://schemas.microsoft.com/office/word/2012/wordml" xmlns:w16cex="http://schemas.microsoft.com/office/word/2018/wordml/cex" xmlns:w16cid="http://schemas.microsoft.com/office/word/2016/wordml/cid" xmlns:w16="http://schemas.microsoft.com/office/word/2018/wordml" xmlns:w16du="http://schemas.microsoft.com/office/word/2023/wordml/word16du" xmlns:w16sdtdh="http://schemas.microsoft.com/office/word/2020/wordml/sdtdatahash" xmlns:w16se="http://schemas.microsoft.com/office/word/2015/wordml/symex" xmlns:wpg="http://schemas.microsoft.com/office/word/2010/wordprocessingGroup" xmlns:wpi="http://schemas.microsoft.com/office/word/2010/wordprocessingInk" xmlns:wne="http://schemas.microsoft.com/office/word/2006/wordml" xmlns:wps="http://schemas.microsoft.com/office/word/2010/wordprocessingShape" mc:Ignorable="w14 w15 w16se w16cid w16 w16cex w16sdtdh w16du wp14">
+<w:hdr xmlns:wpc="http://schemas.microsoft.com/office/word/2010/wordprocessingCanvas" xmlns:cx="http://schemas.microsoft.com/office/drawing/2014/chartex" xmlns:cx1="http://schemas.microsoft.com/office/drawing/2015/9/8/chartex" xmlns:cx2="http://schemas.microsoft.com/office/drawing/2015/10/21/chartex" xmlns:cx3="http://schemas.microsoft.com/office/drawing/2016/5/9/chartex" xmlns:cx4="http://schemas.microsoft.com/office/drawing/2016/5/10/chartex" xmlns:cx5="http://schemas.microsoft.com/office/drawing/2016/5/11/chartex" xmlns:cx6="http://schemas.microsoft.com/office/drawing/2016/5/12/chartex" xmlns:cx7="http://schemas.microsoft.com/office/drawing/2016/5/13/chartex" xmlns:cx8="http://schemas.microsoft.com/office/drawing/2016/5/14/chartex" xmlns:mc="http://schemas.openxmlformats.org/markup-compatibility/2006" xmlns:aink="http://schemas.microsoft.com/office/drawing/2016/ink" xmlns:am3d="http://schemas.microsoft.com/office/drawing/2017/model3d" xmlns:o="urn:schemas-microsoft-com:office:office" xmlns:r="http://schemas.openxmlformats.org/officeDocument/2006/relationships" xmlns:m="http://schemas.openxmlformats.org/officeDocument/2006/math" xmlns:v="urn:schemas-microsoft-com:vml" xmlns:wp14="http://schemas.microsoft.com/office/word/2010/wordprocessingDrawing" xmlns:wp="http://schemas.openxmlformats.org/drawingml/2006/wordprocessingDrawing" xmlns:w10="urn:schemas-microsoft-com:office:word" xmlns:w="http://schemas.openxmlformats.org/wordprocessingml/2006/main" xmlns:w14="http://schemas.microsoft.com/office/word/2010/wordml" xmlns:w15="http://schemas.microsoft.com/office/word/2012/wordml" xmlns:w16cid="http://schemas.microsoft.com/office/word/2016/wordml/cid" xmlns:w16se="http://schemas.microsoft.com/office/word/2015/wordml/symex" xmlns:wpg="http://schemas.microsoft.com/office/word/2010/wordprocessingGroup" xmlns:wpi="http://schemas.microsoft.com/office/word/2010/wordprocessingInk" xmlns:wne="http://schemas.microsoft.com/office/word/2006/wordml" xmlns:wps="http://schemas.microsoft.com/office/word/2010/wordprocessingShape" mc:Ignorable="w14 w15 w16se w16cid wp14">
   <w:p>
     <w:pPr>
       <w:pStyle w:val="Corpodetexto"/>
@@ -20239,7 +20256,7 @@
               <v:stroke joinstyle="miter"/>
               <v:path gradientshapeok="t" o:connecttype="rect"/>
             </v:shapetype>
-            <v:shape id="Textbox 3" o:spid="_x0000_s1026" type="#_x0000_t202" style="position:absolute;margin-left:525.45pt;margin-top:34.75pt;width:18.05pt;height:13.3pt;z-index:-16521216;visibility:visible;mso-wrap-style:square;mso-wrap-distance-left:0;mso-wrap-distance-top:0;mso-wrap-distance-right:0;mso-wrap-distance-bottom:0;mso-position-horizontal:absolute;mso-position-horizontal-relative:page;mso-position-vertical:absolute;mso-position-vertical-relative:page;v-text-anchor:top" o:gfxdata="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" filled="f" stroked="f">
+            <v:shape id="Textbox 3" o:spid="_x0000_s1026" type="#_x0000_t202" style="position:absolute;margin-left:525.45pt;margin-top:34.75pt;width:18.05pt;height:13.3pt;z-index:-16521216;visibility:visible;mso-wrap-style:square;mso-wrap-distance-left:0;mso-wrap-distance-top:0;mso-wrap-distance-right:0;mso-wrap-distance-bottom:0;mso-position-horizontal:absolute;mso-position-horizontal-relative:page;mso-position-vertical:absolute;mso-position-vertical-relative:page;v-text-anchor:top" o:gfxdata="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" filled="f" stroked="f">
               <v:textbox inset="0,0,0,0">
                 <w:txbxContent>
                   <w:p>
@@ -20299,7 +20316,7 @@
 </file>
 
 <file path=word/numbering.xml><?xml version="1.0" encoding="utf-8"?>
-<w:numbering xmlns:wpc="http://schemas.microsoft.com/office/word/2010/wordprocessingCanvas" xmlns:cx="http://schemas.microsoft.com/office/drawing/2014/chartex" xmlns:cx1="http://schemas.microsoft.com/office/drawing/2015/9/8/chartex" xmlns:cx2="http://schemas.microsoft.com/office/drawing/2015/10/21/chartex" xmlns:cx3="http://schemas.microsoft.com/office/drawing/2016/5/9/chartex" xmlns:cx4="http://schemas.microsoft.com/office/drawing/2016/5/10/chartex" xmlns:cx5="http://schemas.microsoft.com/office/drawing/2016/5/11/chartex" xmlns:cx6="http://schemas.microsoft.com/office/drawing/2016/5/12/chartex" xmlns:cx7="http://schemas.microsoft.com/office/drawing/2016/5/13/chartex" xmlns:cx8="http://schemas.microsoft.com/office/drawing/2016/5/14/chartex" xmlns:mc="http://schemas.openxmlformats.org/markup-compatibility/2006" xmlns:aink="http://schemas.microsoft.com/office/drawing/2016/ink" xmlns:am3d="http://schemas.microsoft.com/office/drawing/2017/model3d" xmlns:o="urn:schemas-microsoft-com:office:office" xmlns:oel="http://schemas.microsoft.com/office/2019/extlst" xmlns:r="http://schemas.openxmlformats.org/officeDocument/2006/relationships" xmlns:m="http://schemas.openxmlformats.org/officeDocument/2006/math" xmlns:v="urn:schemas-microsoft-com:vml" xmlns:wp14="http://schemas.microsoft.com/office/word/2010/wordprocessingDrawing" xmlns:wp="http://schemas.openxmlformats.org/drawingml/2006/wordprocessingDrawing" xmlns:w10="urn:schemas-microsoft-com:office:word" xmlns:w="http://schemas.openxmlformats.org/wordprocessingml/2006/main" xmlns:w14="http://schemas.microsoft.com/office/word/2010/wordml" xmlns:w15="http://schemas.microsoft.com/office/word/2012/wordml" xmlns:w16cex="http://schemas.microsoft.com/office/word/2018/wordml/cex" xmlns:w16cid="http://schemas.microsoft.com/office/word/2016/wordml/cid" xmlns:w16="http://schemas.microsoft.com/office/word/2018/wordml" xmlns:w16du="http://schemas.microsoft.com/office/word/2023/wordml/word16du" xmlns:w16sdtdh="http://schemas.microsoft.com/office/word/2020/wordml/sdtdatahash" xmlns:w16se="http://schemas.microsoft.com/office/word/2015/wordml/symex" xmlns:wpg="http://schemas.microsoft.com/office/word/2010/wordprocessingGroup" xmlns:wpi="http://schemas.microsoft.com/office/word/2010/wordprocessingInk" xmlns:wne="http://schemas.microsoft.com/office/word/2006/wordml" xmlns:wps="http://schemas.microsoft.com/office/word/2010/wordprocessingShape" mc:Ignorable="w14 w15 w16se w16cid w16 w16cex w16sdtdh w16du wp14">
+<w:numbering xmlns:wpc="http://schemas.microsoft.com/office/word/2010/wordprocessingCanvas" xmlns:cx="http://schemas.microsoft.com/office/drawing/2014/chartex" xmlns:cx1="http://schemas.microsoft.com/office/drawing/2015/9/8/chartex" xmlns:cx2="http://schemas.microsoft.com/office/drawing/2015/10/21/chartex" xmlns:cx3="http://schemas.microsoft.com/office/drawing/2016/5/9/chartex" xmlns:cx4="http://schemas.microsoft.com/office/drawing/2016/5/10/chartex" xmlns:cx5="http://schemas.microsoft.com/office/drawing/2016/5/11/chartex" xmlns:cx6="http://schemas.microsoft.com/office/drawing/2016/5/12/chartex" xmlns:cx7="http://schemas.microsoft.com/office/drawing/2016/5/13/chartex" xmlns:cx8="http://schemas.microsoft.com/office/drawing/2016/5/14/chartex" xmlns:mc="http://schemas.openxmlformats.org/markup-compatibility/2006" xmlns:aink="http://schemas.microsoft.com/office/drawing/2016/ink" xmlns:am3d="http://schemas.microsoft.com/office/drawing/2017/model3d" xmlns:o="urn:schemas-microsoft-com:office:office" xmlns:r="http://schemas.openxmlformats.org/officeDocument/2006/relationships" xmlns:m="http://schemas.openxmlformats.org/officeDocument/2006/math" xmlns:v="urn:schemas-microsoft-com:vml" xmlns:wp14="http://schemas.microsoft.com/office/word/2010/wordprocessingDrawing" xmlns:wp="http://schemas.openxmlformats.org/drawingml/2006/wordprocessingDrawing" xmlns:w10="urn:schemas-microsoft-com:office:word" xmlns:w="http://schemas.openxmlformats.org/wordprocessingml/2006/main" xmlns:w14="http://schemas.microsoft.com/office/word/2010/wordml" xmlns:w15="http://schemas.microsoft.com/office/word/2012/wordml" xmlns:w16cid="http://schemas.microsoft.com/office/word/2016/wordml/cid" xmlns:w16se="http://schemas.microsoft.com/office/word/2015/wordml/symex" xmlns:wpg="http://schemas.microsoft.com/office/word/2010/wordprocessingGroup" xmlns:wpi="http://schemas.microsoft.com/office/word/2010/wordprocessingInk" xmlns:wne="http://schemas.microsoft.com/office/word/2006/wordml" xmlns:wps="http://schemas.microsoft.com/office/word/2010/wordprocessingShape" mc:Ignorable="w14 w15 w16se w16cid wp14">
   <w:numPicBullet w:numPicBulletId="0">
     <w:pict>
       <v:shapetype id="_x0000_t75" coordsize="21600,21600" o:spt="75" o:preferrelative="t" path="m@4@5l@4@11@9@11@9@5xe" filled="f" stroked="f">
@@ -20321,7 +20338,7 @@
         <v:path o:extrusionok="f" gradientshapeok="t" o:connecttype="rect"/>
         <o:lock v:ext="edit" aspectratio="t"/>
       </v:shapetype>
-      <v:shape id="_x0000_i1074" type="#_x0000_t75" style="width:16.8pt;height:20.4pt;visibility:visible;mso-wrap-style:square" o:bullet="t">
+      <v:shape id="_x0000_i1042" type="#_x0000_t75" style="width:16.3pt;height:20.05pt;visibility:visible;mso-wrap-style:square" o:bullet="t">
         <v:imagedata r:id="rId1" o:title=""/>
         <o:lock v:ext="edit" aspectratio="f"/>
       </v:shape>
@@ -20329,7 +20346,7 @@
   </w:numPicBullet>
   <w:numPicBullet w:numPicBulletId="1">
     <w:pict>
-      <v:shape id="_x0000_i1075" type="#_x0000_t75" style="width:16.8pt;height:19.8pt;visibility:visible;mso-wrap-style:square" o:bullet="t">
+      <v:shape id="_x0000_i1043" type="#_x0000_t75" style="width:16.3pt;height:19.4pt;visibility:visible;mso-wrap-style:square" o:bullet="t">
         <v:imagedata r:id="rId2" o:title=""/>
         <o:lock v:ext="edit" aspectratio="f"/>
       </v:shape>
@@ -20337,7 +20354,7 @@
   </w:numPicBullet>
   <w:numPicBullet w:numPicBulletId="2">
     <w:pict>
-      <v:shape id="_x0000_i1076" type="#_x0000_t75" style="width:18pt;height:18pt;visibility:visible;mso-wrap-style:square" o:bullet="t">
+      <v:shape id="_x0000_i1044" type="#_x0000_t75" style="width:18.15pt;height:18.15pt;visibility:visible;mso-wrap-style:square" o:bullet="t">
         <v:imagedata r:id="rId3" o:title=""/>
         <o:lock v:ext="edit" aspectratio="f"/>
       </v:shape>
@@ -20345,7 +20362,7 @@
   </w:numPicBullet>
   <w:numPicBullet w:numPicBulletId="3">
     <w:pict>
-      <v:shape id="_x0000_i1077" type="#_x0000_t75" style="width:16.8pt;height:19.8pt;visibility:visible;mso-wrap-style:square" o:bullet="t">
+      <v:shape id="_x0000_i1045" type="#_x0000_t75" style="width:16.3pt;height:19.4pt;visibility:visible;mso-wrap-style:square" o:bullet="t">
         <v:imagedata r:id="rId4" o:title=""/>
         <o:lock v:ext="edit" aspectratio="f"/>
       </v:shape>
@@ -20353,7 +20370,7 @@
   </w:numPicBullet>
   <w:numPicBullet w:numPicBulletId="4">
     <w:pict>
-      <v:shape id="_x0000_i1078" type="#_x0000_t75" style="width:19.8pt;height:21pt;visibility:visible;mso-wrap-style:square" o:bullet="t">
+      <v:shape id="_x0000_i1046" type="#_x0000_t75" style="width:19.4pt;height:21.3pt;visibility:visible;mso-wrap-style:square" o:bullet="t">
         <v:imagedata r:id="rId5" o:title=""/>
         <o:lock v:ext="edit" aspectratio="f"/>
       </v:shape>
@@ -20361,7 +20378,7 @@
   </w:numPicBullet>
   <w:numPicBullet w:numPicBulletId="5">
     <w:pict>
-      <v:shape id="_x0000_i1079" type="#_x0000_t75" style="width:19.8pt;height:21pt;visibility:visible;mso-wrap-style:square" o:bullet="t">
+      <v:shape id="_x0000_i1047" type="#_x0000_t75" style="width:19.4pt;height:21.3pt;visibility:visible;mso-wrap-style:square" o:bullet="t">
         <v:imagedata r:id="rId6" o:title=""/>
         <o:lock v:ext="edit" aspectratio="f"/>
       </v:shape>
@@ -20369,7 +20386,7 @@
   </w:numPicBullet>
   <w:numPicBullet w:numPicBulletId="6">
     <w:pict>
-      <v:shape id="_x0000_i1080" type="#_x0000_t75" style="width:17.4pt;height:20.4pt;visibility:visible;mso-wrap-style:square" o:bullet="t">
+      <v:shape id="_x0000_i1048" type="#_x0000_t75" style="width:17.55pt;height:20.05pt;visibility:visible;mso-wrap-style:square" o:bullet="t">
         <v:imagedata r:id="rId7" o:title=""/>
         <o:lock v:ext="edit" aspectratio="f"/>
       </v:shape>
@@ -20377,7 +20394,7 @@
   </w:numPicBullet>
   <w:numPicBullet w:numPicBulletId="7">
     <w:pict>
-      <v:shape id="_x0000_i1081" type="#_x0000_t75" style="width:18pt;height:18pt;visibility:visible;mso-wrap-style:square" o:bullet="t">
+      <v:shape id="_x0000_i1049" type="#_x0000_t75" style="width:18.15pt;height:18.15pt;visibility:visible;mso-wrap-style:square" o:bullet="t">
         <v:imagedata r:id="rId8" o:title=""/>
         <o:lock v:ext="edit" aspectratio="f"/>
       </v:shape>
@@ -20385,7 +20402,7 @@
   </w:numPicBullet>
   <w:numPicBullet w:numPicBulletId="8">
     <w:pict>
-      <v:shape id="_x0000_i1082" type="#_x0000_t75" style="width:16.8pt;height:19.8pt;visibility:visible;mso-wrap-style:square" o:bullet="t">
+      <v:shape id="_x0000_i1050" type="#_x0000_t75" style="width:16.3pt;height:19.4pt;visibility:visible;mso-wrap-style:square" o:bullet="t">
         <v:imagedata r:id="rId9" o:title=""/>
         <o:lock v:ext="edit" aspectratio="f"/>
       </v:shape>
@@ -20393,7 +20410,7 @@
   </w:numPicBullet>
   <w:numPicBullet w:numPicBulletId="9">
     <w:pict>
-      <v:shape id="_x0000_i1083" type="#_x0000_t75" style="width:16.8pt;height:19.8pt;visibility:visible;mso-wrap-style:square" o:bullet="t">
+      <v:shape id="_x0000_i1051" type="#_x0000_t75" style="width:16.3pt;height:19.4pt;visibility:visible;mso-wrap-style:square" o:bullet="t">
         <v:imagedata r:id="rId10" o:title=""/>
         <o:lock v:ext="edit" aspectratio="f"/>
       </v:shape>
@@ -20401,7 +20418,7 @@
   </w:numPicBullet>
   <w:numPicBullet w:numPicBulletId="10">
     <w:pict>
-      <v:shape id="_x0000_i1084" type="#_x0000_t75" style="width:16.8pt;height:20.4pt;visibility:visible;mso-wrap-style:square" o:bullet="t">
+      <v:shape id="_x0000_i1052" type="#_x0000_t75" style="width:16.3pt;height:20.05pt;visibility:visible;mso-wrap-style:square" o:bullet="t">
         <v:imagedata r:id="rId11" o:title=""/>
         <o:lock v:ext="edit" aspectratio="f"/>
       </v:shape>
@@ -20409,7 +20426,7 @@
   </w:numPicBullet>
   <w:numPicBullet w:numPicBulletId="11">
     <w:pict>
-      <v:shape id="_x0000_i1085" type="#_x0000_t75" style="width:18.6pt;height:18pt;visibility:visible;mso-wrap-style:square" o:bullet="t">
+      <v:shape id="_x0000_i1053" type="#_x0000_t75" style="width:18.8pt;height:18.15pt;visibility:visible;mso-wrap-style:square" o:bullet="t">
         <v:imagedata r:id="rId12" o:title=""/>
         <o:lock v:ext="edit" aspectratio="f"/>
       </v:shape>
@@ -21364,32 +21381,32 @@
       </w:rPr>
     </w:lvl>
   </w:abstractNum>
-  <w:num w:numId="1" w16cid:durableId="451437431">
+  <w:num w:numId="1">
     <w:abstractNumId w:val="2"/>
   </w:num>
-  <w:num w:numId="2" w16cid:durableId="1272081601">
+  <w:num w:numId="2">
     <w:abstractNumId w:val="3"/>
   </w:num>
-  <w:num w:numId="3" w16cid:durableId="954025601">
+  <w:num w:numId="3">
     <w:abstractNumId w:val="6"/>
   </w:num>
-  <w:num w:numId="4" w16cid:durableId="1727221138">
+  <w:num w:numId="4">
     <w:abstractNumId w:val="1"/>
   </w:num>
-  <w:num w:numId="5" w16cid:durableId="1871800249">
+  <w:num w:numId="5">
     <w:abstractNumId w:val="4"/>
   </w:num>
-  <w:num w:numId="6" w16cid:durableId="1550606982">
+  <w:num w:numId="6">
     <w:abstractNumId w:val="0"/>
   </w:num>
-  <w:num w:numId="7" w16cid:durableId="1375235415">
+  <w:num w:numId="7">
     <w:abstractNumId w:val="5"/>
   </w:num>
 </w:numbering>
 </file>
 
 <file path=word/styles.xml><?xml version="1.0" encoding="utf-8"?>
-<w:styles xmlns:mc="http://schemas.openxmlformats.org/markup-compatibility/2006" xmlns:r="http://schemas.openxmlformats.org/officeDocument/2006/relationships" xmlns:w="http://schemas.openxmlformats.org/wordprocessingml/2006/main" xmlns:w14="http://schemas.microsoft.com/office/word/2010/wordml" xmlns:w15="http://schemas.microsoft.com/office/word/2012/wordml" xmlns:w16cex="http://schemas.microsoft.com/office/word/2018/wordml/cex" xmlns:w16cid="http://schemas.microsoft.com/office/word/2016/wordml/cid" xmlns:w16="http://schemas.microsoft.com/office/word/2018/wordml" xmlns:w16du="http://schemas.microsoft.com/office/word/2023/wordml/word16du" xmlns:w16sdtdh="http://schemas.microsoft.com/office/word/2020/wordml/sdtdatahash" xmlns:w16se="http://schemas.microsoft.com/office/word/2015/wordml/symex" mc:Ignorable="w14 w15 w16se w16cid w16 w16cex w16sdtdh w16du">
+<w:styles xmlns:mc="http://schemas.openxmlformats.org/markup-compatibility/2006" xmlns:r="http://schemas.openxmlformats.org/officeDocument/2006/relationships" xmlns:w="http://schemas.openxmlformats.org/wordprocessingml/2006/main" xmlns:w14="http://schemas.microsoft.com/office/word/2010/wordml" xmlns:w15="http://schemas.microsoft.com/office/word/2012/wordml" xmlns:w16cid="http://schemas.microsoft.com/office/word/2016/wordml/cid" xmlns:w16se="http://schemas.microsoft.com/office/word/2015/wordml/symex" mc:Ignorable="w14 w15 w16se w16cid">
   <w:docDefaults>
     <w:rPrDefault>
       <w:rPr>
@@ -21407,7 +21424,7 @@
       </w:pPr>
     </w:pPrDefault>
   </w:docDefaults>
-  <w:latentStyles w:defLockedState="0" w:defUIPriority="99" w:defSemiHidden="0" w:defUnhideWhenUsed="0" w:defQFormat="0" w:count="376">
+  <w:latentStyles w:defLockedState="0" w:defUIPriority="99" w:defSemiHidden="0" w:defUnhideWhenUsed="0" w:defQFormat="0" w:count="375">
     <w:lsdException w:name="Normal" w:uiPriority="0" w:qFormat="1"/>
     <w:lsdException w:name="heading 1" w:uiPriority="9" w:qFormat="1"/>
     <w:lsdException w:name="heading 2" w:semiHidden="1" w:uiPriority="9" w:unhideWhenUsed="1" w:qFormat="1"/>
@@ -21783,7 +21800,6 @@
     <w:lsdException w:name="Smart Hyperlink" w:semiHidden="1" w:unhideWhenUsed="1"/>
     <w:lsdException w:name="Hashtag" w:semiHidden="1" w:unhideWhenUsed="1"/>
     <w:lsdException w:name="Unresolved Mention" w:semiHidden="1" w:unhideWhenUsed="1"/>
-    <w:lsdException w:name="Smart Link" w:semiHidden="1" w:unhideWhenUsed="1"/>
   </w:latentStyles>
   <w:style w:type="paragraph" w:default="1" w:styleId="Normal">
     <w:name w:val="Normal"/>

</xml_diff>